<commit_message>
Ažuriranje korišćenih tehnologija u radu
</commit_message>
<xml_diff>
--- a/DokumentacijaFinal.docx
+++ b/DokumentacijaFinal.docx
@@ -4592,8 +4592,6 @@
         </w:rPr>
         <w:t>omogućiti sledeće funkcionalnosti:</w:t>
       </w:r>
-      <w:bookmarkStart w:id="1" w:name="_GoBack"/>
-      <w:bookmarkEnd w:id="1"/>
     </w:p>
     <w:p>
       <w:pPr>
@@ -4932,11 +4930,11 @@
           <w:numId w:val="2"/>
         </w:numPr>
       </w:pPr>
-      <w:bookmarkStart w:id="2" w:name="_Toc31937151"/>
+      <w:bookmarkStart w:id="1" w:name="_Toc31937151"/>
       <w:r>
         <w:t>Opis sistema</w:t>
       </w:r>
-      <w:bookmarkEnd w:id="2"/>
+      <w:bookmarkEnd w:id="1"/>
     </w:p>
     <w:p/>
     <w:p>
@@ -4947,11 +4945,11 @@
           <w:numId w:val="2"/>
         </w:numPr>
       </w:pPr>
-      <w:bookmarkStart w:id="3" w:name="_Toc31937152"/>
+      <w:bookmarkStart w:id="2" w:name="_Toc31937152"/>
       <w:r>
         <w:t>Slučajevi korišćenja</w:t>
       </w:r>
-      <w:bookmarkEnd w:id="3"/>
+      <w:bookmarkEnd w:id="2"/>
     </w:p>
     <w:p/>
     <w:p>
@@ -4963,13 +4961,13 @@
         </w:numPr>
         <w:spacing w:before="40"/>
       </w:pPr>
-      <w:bookmarkStart w:id="4" w:name="_Toc536647715"/>
-      <w:bookmarkStart w:id="5" w:name="_Toc31937153"/>
+      <w:bookmarkStart w:id="3" w:name="_Toc536647715"/>
+      <w:bookmarkStart w:id="4" w:name="_Toc31937153"/>
       <w:r>
         <w:t>SK Prijava korisnika</w:t>
       </w:r>
+      <w:bookmarkEnd w:id="3"/>
       <w:bookmarkEnd w:id="4"/>
-      <w:bookmarkEnd w:id="5"/>
     </w:p>
     <w:p/>
     <w:p/>
@@ -5327,16 +5325,16 @@
         </w:rPr>
         <w:br w:type="page"/>
       </w:r>
-      <w:bookmarkStart w:id="6" w:name="_Toc536647716"/>
-      <w:bookmarkStart w:id="7" w:name="_Toc31937154"/>
+      <w:bookmarkStart w:id="5" w:name="_Toc536647716"/>
+      <w:bookmarkStart w:id="6" w:name="_Toc31937154"/>
       <w:r>
         <w:t xml:space="preserve">SK Unos </w:t>
       </w:r>
+      <w:bookmarkEnd w:id="5"/>
+      <w:r>
+        <w:t>leta</w:t>
+      </w:r>
       <w:bookmarkEnd w:id="6"/>
-      <w:r>
-        <w:t>leta</w:t>
-      </w:r>
-      <w:bookmarkEnd w:id="7"/>
     </w:p>
     <w:p/>
     <w:p>
@@ -5776,13 +5774,13 @@
       <w:r>
         <w:br w:type="page"/>
       </w:r>
-      <w:bookmarkStart w:id="8" w:name="_Toc536647717"/>
-      <w:bookmarkStart w:id="9" w:name="_Toc31937155"/>
+      <w:bookmarkStart w:id="7" w:name="_Toc536647717"/>
+      <w:bookmarkStart w:id="8" w:name="_Toc31937155"/>
       <w:r>
         <w:t>2.1.3 SK Pretraživanje rezervacija</w:t>
       </w:r>
+      <w:bookmarkEnd w:id="7"/>
       <w:bookmarkEnd w:id="8"/>
-      <w:bookmarkEnd w:id="9"/>
     </w:p>
     <w:p/>
     <w:p>
@@ -6071,16 +6069,16 @@
       <w:pPr>
         <w:pStyle w:val="Heading3"/>
       </w:pPr>
-      <w:bookmarkStart w:id="10" w:name="_Toc536647718"/>
-      <w:bookmarkStart w:id="11" w:name="_Toc31937156"/>
+      <w:bookmarkStart w:id="9" w:name="_Toc536647718"/>
+      <w:bookmarkStart w:id="10" w:name="_Toc31937156"/>
       <w:r>
         <w:t xml:space="preserve">2.1.4 SK Izmena </w:t>
       </w:r>
+      <w:bookmarkEnd w:id="9"/>
+      <w:r>
+        <w:t>leta</w:t>
+      </w:r>
       <w:bookmarkEnd w:id="10"/>
-      <w:r>
-        <w:t>leta</w:t>
-      </w:r>
-      <w:bookmarkEnd w:id="11"/>
     </w:p>
     <w:p/>
     <w:p>
@@ -6554,13 +6552,13 @@
           <w:tab w:val="left" w:pos="1275"/>
         </w:tabs>
       </w:pPr>
-      <w:bookmarkStart w:id="12" w:name="_Toc536647719"/>
-      <w:bookmarkStart w:id="13" w:name="_Toc31937157"/>
+      <w:bookmarkStart w:id="11" w:name="_Toc536647719"/>
+      <w:bookmarkStart w:id="12" w:name="_Toc31937157"/>
       <w:r>
         <w:t>2.1.5 SK Unos nove slike u galeriju</w:t>
       </w:r>
+      <w:bookmarkEnd w:id="11"/>
       <w:bookmarkEnd w:id="12"/>
-      <w:bookmarkEnd w:id="13"/>
     </w:p>
     <w:p/>
     <w:p>
@@ -6884,13 +6882,13 @@
       <w:pPr>
         <w:pStyle w:val="Heading3"/>
       </w:pPr>
-      <w:bookmarkStart w:id="14" w:name="_Toc536647720"/>
-      <w:bookmarkStart w:id="15" w:name="_Toc31937158"/>
+      <w:bookmarkStart w:id="13" w:name="_Toc536647720"/>
+      <w:bookmarkStart w:id="14" w:name="_Toc31937158"/>
       <w:r>
         <w:t>2.1.6 SK Unos nove rezervacije</w:t>
       </w:r>
+      <w:bookmarkEnd w:id="13"/>
       <w:bookmarkEnd w:id="14"/>
-      <w:bookmarkEnd w:id="15"/>
     </w:p>
     <w:p/>
     <w:p>
@@ -7321,13 +7319,13 @@
       <w:pPr>
         <w:pStyle w:val="Heading3"/>
       </w:pPr>
-      <w:bookmarkStart w:id="16" w:name="_Toc536647721"/>
-      <w:bookmarkStart w:id="17" w:name="_Toc31937159"/>
+      <w:bookmarkStart w:id="15" w:name="_Toc536647721"/>
+      <w:bookmarkStart w:id="16" w:name="_Toc31937159"/>
       <w:r>
         <w:t>2.1.7 SK Brisanje rezervacija</w:t>
       </w:r>
+      <w:bookmarkEnd w:id="15"/>
       <w:bookmarkEnd w:id="16"/>
-      <w:bookmarkEnd w:id="17"/>
     </w:p>
     <w:p/>
     <w:p>
@@ -7792,13 +7790,13 @@
       <w:pPr>
         <w:pStyle w:val="Heading3"/>
       </w:pPr>
-      <w:bookmarkStart w:id="18" w:name="_Toc536647722"/>
-      <w:bookmarkStart w:id="19" w:name="_Toc31937160"/>
+      <w:bookmarkStart w:id="17" w:name="_Toc536647722"/>
+      <w:bookmarkStart w:id="18" w:name="_Toc31937160"/>
       <w:r>
         <w:t>2.1.8 Prikaz grafika</w:t>
       </w:r>
+      <w:bookmarkEnd w:id="17"/>
       <w:bookmarkEnd w:id="18"/>
-      <w:bookmarkEnd w:id="19"/>
     </w:p>
     <w:p/>
     <w:p>
@@ -8087,16 +8085,16 @@
       <w:pPr>
         <w:pStyle w:val="Heading3"/>
       </w:pPr>
-      <w:bookmarkStart w:id="20" w:name="_Toc536647723"/>
-      <w:bookmarkStart w:id="21" w:name="_Toc31937161"/>
+      <w:bookmarkStart w:id="19" w:name="_Toc536647723"/>
+      <w:bookmarkStart w:id="20" w:name="_Toc31937161"/>
       <w:r>
         <w:t xml:space="preserve">2.1.9 SK Prikaz </w:t>
       </w:r>
+      <w:bookmarkEnd w:id="19"/>
+      <w:r>
+        <w:t>letova</w:t>
+      </w:r>
       <w:bookmarkEnd w:id="20"/>
-      <w:r>
-        <w:t>letova</w:t>
-      </w:r>
-      <w:bookmarkEnd w:id="21"/>
     </w:p>
     <w:p/>
     <w:p>
@@ -8401,13 +8399,13 @@
       <w:pPr>
         <w:pStyle w:val="Heading3"/>
       </w:pPr>
-      <w:bookmarkStart w:id="22" w:name="_Toc536647724"/>
-      <w:bookmarkStart w:id="23" w:name="_Toc31937162"/>
+      <w:bookmarkStart w:id="21" w:name="_Toc536647724"/>
+      <w:bookmarkStart w:id="22" w:name="_Toc31937162"/>
       <w:r>
         <w:t>2.1.10 SK Registrovanje korisnika</w:t>
       </w:r>
+      <w:bookmarkEnd w:id="21"/>
       <w:bookmarkEnd w:id="22"/>
-      <w:bookmarkEnd w:id="23"/>
     </w:p>
     <w:p/>
     <w:p>
@@ -8787,7 +8785,7 @@
           <w:numId w:val="2"/>
         </w:numPr>
       </w:pPr>
-      <w:bookmarkStart w:id="24" w:name="_Toc31937163"/>
+      <w:bookmarkStart w:id="23" w:name="_Toc31937163"/>
       <w:r>
         <w:t xml:space="preserve">Opis </w:t>
       </w:r>
@@ -8803,7 +8801,7 @@
       <w:r>
         <w:t xml:space="preserve"> sistema</w:t>
       </w:r>
-      <w:bookmarkEnd w:id="24"/>
+      <w:bookmarkEnd w:id="23"/>
     </w:p>
     <w:p>
       <w:pPr>
@@ -8927,11 +8925,11 @@
           <w:numId w:val="2"/>
         </w:numPr>
       </w:pPr>
-      <w:bookmarkStart w:id="25" w:name="_Toc31937164"/>
+      <w:bookmarkStart w:id="24" w:name="_Toc31937164"/>
       <w:r>
         <w:t>Opis procesa – dijagram sekvenci</w:t>
       </w:r>
-      <w:bookmarkEnd w:id="25"/>
+      <w:bookmarkEnd w:id="24"/>
     </w:p>
     <w:p>
       <w:pPr>
@@ -8943,13 +8941,13 @@
       <w:pPr>
         <w:pStyle w:val="Heading3"/>
       </w:pPr>
-      <w:bookmarkStart w:id="26" w:name="_Toc536647727"/>
-      <w:bookmarkStart w:id="27" w:name="_Toc31937165"/>
+      <w:bookmarkStart w:id="25" w:name="_Toc536647727"/>
+      <w:bookmarkStart w:id="26" w:name="_Toc31937165"/>
       <w:r>
         <w:t>2.3.1 DS Prijava korisnika</w:t>
       </w:r>
+      <w:bookmarkEnd w:id="25"/>
       <w:bookmarkEnd w:id="26"/>
-      <w:bookmarkEnd w:id="27"/>
     </w:p>
     <w:p/>
     <w:p>
@@ -9359,16 +9357,16 @@
       <w:pPr>
         <w:pStyle w:val="Heading3"/>
       </w:pPr>
-      <w:bookmarkStart w:id="28" w:name="_Toc536647728"/>
-      <w:bookmarkStart w:id="29" w:name="_Toc31937166"/>
+      <w:bookmarkStart w:id="27" w:name="_Toc536647728"/>
+      <w:bookmarkStart w:id="28" w:name="_Toc31937166"/>
       <w:r>
         <w:t xml:space="preserve">2.3.2 DS Unos </w:t>
       </w:r>
+      <w:bookmarkEnd w:id="27"/>
+      <w:r>
+        <w:t>leta</w:t>
+      </w:r>
       <w:bookmarkEnd w:id="28"/>
-      <w:r>
-        <w:t>leta</w:t>
-      </w:r>
-      <w:bookmarkEnd w:id="29"/>
     </w:p>
     <w:p/>
     <w:p>
@@ -9883,13 +9881,13 @@
       <w:r>
         <w:br w:type="page"/>
       </w:r>
-      <w:bookmarkStart w:id="30" w:name="_Toc536647729"/>
-      <w:bookmarkStart w:id="31" w:name="_Toc31937167"/>
+      <w:bookmarkStart w:id="29" w:name="_Toc536647729"/>
+      <w:bookmarkStart w:id="30" w:name="_Toc31937167"/>
       <w:r>
         <w:t>2.3.3 DS Pretraživanje rezervacija</w:t>
       </w:r>
+      <w:bookmarkEnd w:id="29"/>
       <w:bookmarkEnd w:id="30"/>
-      <w:bookmarkEnd w:id="31"/>
     </w:p>
     <w:p/>
     <w:p>
@@ -10093,16 +10091,16 @@
       <w:pPr>
         <w:pStyle w:val="Heading3"/>
       </w:pPr>
-      <w:bookmarkStart w:id="32" w:name="_Toc536647730"/>
-      <w:bookmarkStart w:id="33" w:name="_Toc31937168"/>
+      <w:bookmarkStart w:id="31" w:name="_Toc536647730"/>
+      <w:bookmarkStart w:id="32" w:name="_Toc31937168"/>
       <w:r>
         <w:t xml:space="preserve">2.3.4 DS Izmena </w:t>
       </w:r>
+      <w:bookmarkEnd w:id="31"/>
+      <w:r>
+        <w:t>leta</w:t>
+      </w:r>
       <w:bookmarkEnd w:id="32"/>
-      <w:r>
-        <w:t>leta</w:t>
-      </w:r>
-      <w:bookmarkEnd w:id="33"/>
     </w:p>
     <w:p/>
     <w:p>
@@ -10661,13 +10659,13 @@
         </w:rPr>
         <w:br w:type="page"/>
       </w:r>
-      <w:bookmarkStart w:id="34" w:name="_Toc536647731"/>
-      <w:bookmarkStart w:id="35" w:name="_Toc31937169"/>
+      <w:bookmarkStart w:id="33" w:name="_Toc536647731"/>
+      <w:bookmarkStart w:id="34" w:name="_Toc31937169"/>
       <w:r>
         <w:t>2.3.5 DS Unos nove slike u galeriju</w:t>
       </w:r>
+      <w:bookmarkEnd w:id="33"/>
       <w:bookmarkEnd w:id="34"/>
-      <w:bookmarkEnd w:id="35"/>
     </w:p>
     <w:p/>
     <w:p>
@@ -10859,13 +10857,13 @@
       <w:pPr>
         <w:pStyle w:val="Heading3"/>
       </w:pPr>
-      <w:bookmarkStart w:id="36" w:name="_Toc536647732"/>
-      <w:bookmarkStart w:id="37" w:name="_Toc31937170"/>
+      <w:bookmarkStart w:id="35" w:name="_Toc536647732"/>
+      <w:bookmarkStart w:id="36" w:name="_Toc31937170"/>
       <w:r>
         <w:t>2.3.6 DS Unos nove rezervacije</w:t>
       </w:r>
+      <w:bookmarkEnd w:id="35"/>
       <w:bookmarkEnd w:id="36"/>
-      <w:bookmarkEnd w:id="37"/>
     </w:p>
     <w:p/>
     <w:p>
@@ -11249,13 +11247,13 @@
       <w:pPr>
         <w:pStyle w:val="Heading3"/>
       </w:pPr>
-      <w:bookmarkStart w:id="38" w:name="_Toc536647733"/>
-      <w:bookmarkStart w:id="39" w:name="_Toc31937171"/>
+      <w:bookmarkStart w:id="37" w:name="_Toc536647733"/>
+      <w:bookmarkStart w:id="38" w:name="_Toc31937171"/>
       <w:r>
         <w:t>2.3.7 DS Brisanje rezervacije</w:t>
       </w:r>
+      <w:bookmarkEnd w:id="37"/>
       <w:bookmarkEnd w:id="38"/>
-      <w:bookmarkEnd w:id="39"/>
     </w:p>
     <w:p/>
     <w:p>
@@ -11681,13 +11679,13 @@
       <w:pPr>
         <w:pStyle w:val="Heading3"/>
       </w:pPr>
-      <w:bookmarkStart w:id="40" w:name="_Toc536647734"/>
-      <w:bookmarkStart w:id="41" w:name="_Toc31937172"/>
+      <w:bookmarkStart w:id="39" w:name="_Toc536647734"/>
+      <w:bookmarkStart w:id="40" w:name="_Toc31937172"/>
       <w:r>
         <w:t>2.3.8 DS Prikaz grafika</w:t>
       </w:r>
+      <w:bookmarkEnd w:id="39"/>
       <w:bookmarkEnd w:id="40"/>
-      <w:bookmarkEnd w:id="41"/>
     </w:p>
     <w:p/>
     <w:p>
@@ -11872,16 +11870,16 @@
       <w:pPr>
         <w:pStyle w:val="Heading3"/>
       </w:pPr>
-      <w:bookmarkStart w:id="42" w:name="_Toc536647735"/>
-      <w:bookmarkStart w:id="43" w:name="_Toc31937173"/>
+      <w:bookmarkStart w:id="41" w:name="_Toc536647735"/>
+      <w:bookmarkStart w:id="42" w:name="_Toc31937173"/>
       <w:r>
         <w:t xml:space="preserve">2.3.9 DS Prikaz </w:t>
       </w:r>
+      <w:bookmarkEnd w:id="41"/>
+      <w:r>
+        <w:t>letova</w:t>
+      </w:r>
       <w:bookmarkEnd w:id="42"/>
-      <w:r>
-        <w:t>letova</w:t>
-      </w:r>
-      <w:bookmarkEnd w:id="43"/>
     </w:p>
     <w:p/>
     <w:p>
@@ -12061,13 +12059,13 @@
       <w:pPr>
         <w:pStyle w:val="Heading3"/>
       </w:pPr>
-      <w:bookmarkStart w:id="44" w:name="_Toc536647736"/>
-      <w:bookmarkStart w:id="45" w:name="_Toc31937174"/>
+      <w:bookmarkStart w:id="43" w:name="_Toc536647736"/>
+      <w:bookmarkStart w:id="44" w:name="_Toc31937174"/>
       <w:r>
         <w:t>2.3.10 DS Registrovanje korisnika</w:t>
       </w:r>
+      <w:bookmarkEnd w:id="43"/>
       <w:bookmarkEnd w:id="44"/>
-      <w:bookmarkEnd w:id="45"/>
     </w:p>
     <w:p/>
     <w:p>
@@ -12490,11 +12488,11 @@
           <w:numId w:val="2"/>
         </w:numPr>
       </w:pPr>
-      <w:bookmarkStart w:id="46" w:name="_Toc31937175"/>
+      <w:bookmarkStart w:id="45" w:name="_Toc31937175"/>
       <w:r>
         <w:t>Model podataka</w:t>
       </w:r>
-      <w:bookmarkEnd w:id="46"/>
+      <w:bookmarkEnd w:id="45"/>
     </w:p>
     <w:p>
       <w:pPr>
@@ -12701,28 +12699,1046 @@
       <w:r>
         <w:br w:type="page"/>
       </w:r>
-      <w:bookmarkStart w:id="47" w:name="_Toc31937176"/>
+      <w:bookmarkStart w:id="46" w:name="_Toc31937176"/>
       <w:r>
         <w:t>2.5. Specifikacija REST APIja</w:t>
       </w:r>
+      <w:bookmarkEnd w:id="46"/>
+    </w:p>
+    <w:p/>
+    <w:p>
+      <w:pPr>
+        <w:pStyle w:val="Heading3"/>
+      </w:pPr>
+      <w:bookmarkStart w:id="47" w:name="_Toc536647739"/>
+      <w:bookmarkStart w:id="48" w:name="_Toc31937177"/>
+      <w:r>
+        <w:t xml:space="preserve">2.5.1 </w:t>
+      </w:r>
+      <w:r>
+        <w:t xml:space="preserve">Funkcija </w:t>
+      </w:r>
+      <w:proofErr w:type="gramStart"/>
+      <w:r>
+        <w:t>sviLetovi</w:t>
+      </w:r>
+      <w:r>
+        <w:t>(</w:t>
+      </w:r>
+      <w:proofErr w:type="gramEnd"/>
+      <w:r>
+        <w:t>)</w:t>
+      </w:r>
       <w:bookmarkEnd w:id="47"/>
+      <w:bookmarkEnd w:id="48"/>
     </w:p>
     <w:p/>
+    <w:tbl>
+      <w:tblPr>
+        <w:tblStyle w:val="PlainTable3"/>
+        <w:tblW w:w="0" w:type="auto"/>
+        <w:tblLook w:val="04A0" w:firstRow="1" w:lastRow="0" w:firstColumn="1" w:lastColumn="0" w:noHBand="0" w:noVBand="1"/>
+      </w:tblPr>
+      <w:tblGrid>
+        <w:gridCol w:w="3932"/>
+        <w:gridCol w:w="5428"/>
+      </w:tblGrid>
+      <w:tr>
+        <w:trPr>
+          <w:cnfStyle w:val="100000000000" w:firstRow="1" w:lastRow="0" w:firstColumn="0" w:lastColumn="0" w:oddVBand="0" w:evenVBand="0" w:oddHBand="0" w:evenHBand="0" w:firstRowFirstColumn="0" w:firstRowLastColumn="0" w:lastRowFirstColumn="0" w:lastRowLastColumn="0"/>
+        </w:trPr>
+        <w:tc>
+          <w:tcPr>
+            <w:cnfStyle w:val="001000000100" w:firstRow="0" w:lastRow="0" w:firstColumn="1" w:lastColumn="0" w:oddVBand="0" w:evenVBand="0" w:oddHBand="0" w:evenHBand="0" w:firstRowFirstColumn="1" w:firstRowLastColumn="0" w:lastRowFirstColumn="0" w:lastRowLastColumn="0"/>
+            <w:tcW w:w="4077" w:type="dxa"/>
+          </w:tcPr>
+          <w:p>
+            <w:pPr>
+              <w:rPr>
+                <w:rFonts w:eastAsia="Arial Unicode MS"/>
+              </w:rPr>
+            </w:pPr>
+            <w:r>
+              <w:rPr>
+                <w:rFonts w:eastAsia="Arial Unicode MS"/>
+              </w:rPr>
+              <w:t>Opis funkcije</w:t>
+            </w:r>
+          </w:p>
+        </w:tc>
+        <w:tc>
+          <w:tcPr>
+            <w:tcW w:w="5245" w:type="dxa"/>
+          </w:tcPr>
+          <w:p>
+            <w:pPr>
+              <w:cnfStyle w:val="100000000000" w:firstRow="1" w:lastRow="0" w:firstColumn="0" w:lastColumn="0" w:oddVBand="0" w:evenVBand="0" w:oddHBand="0" w:evenHBand="0" w:firstRowFirstColumn="0" w:firstRowLastColumn="0" w:lastRowFirstColumn="0" w:lastRowLastColumn="0"/>
+              <w:rPr>
+                <w:rFonts w:eastAsia="Arial Unicode MS"/>
+              </w:rPr>
+            </w:pPr>
+            <w:r>
+              <w:rPr>
+                <w:rFonts w:eastAsia="Arial Unicode MS"/>
+              </w:rPr>
+              <w:t>Vraćanje svih vrsta letova</w:t>
+            </w:r>
+          </w:p>
+        </w:tc>
+      </w:tr>
+      <w:tr>
+        <w:trPr>
+          <w:cnfStyle w:val="000000100000" w:firstRow="0" w:lastRow="0" w:firstColumn="0" w:lastColumn="0" w:oddVBand="0" w:evenVBand="0" w:oddHBand="1" w:evenHBand="0" w:firstRowFirstColumn="0" w:firstRowLastColumn="0" w:lastRowFirstColumn="0" w:lastRowLastColumn="0"/>
+        </w:trPr>
+        <w:tc>
+          <w:tcPr>
+            <w:cnfStyle w:val="001000000000" w:firstRow="0" w:lastRow="0" w:firstColumn="1" w:lastColumn="0" w:oddVBand="0" w:evenVBand="0" w:oddHBand="0" w:evenHBand="0" w:firstRowFirstColumn="0" w:firstRowLastColumn="0" w:lastRowFirstColumn="0" w:lastRowLastColumn="0"/>
+            <w:tcW w:w="4077" w:type="dxa"/>
+          </w:tcPr>
+          <w:p>
+            <w:pPr>
+              <w:rPr>
+                <w:rFonts w:eastAsia="Arial Unicode MS"/>
+              </w:rPr>
+            </w:pPr>
+            <w:r>
+              <w:rPr>
+                <w:rFonts w:eastAsia="Arial Unicode MS"/>
+              </w:rPr>
+              <w:t>HTTP metoda</w:t>
+            </w:r>
+          </w:p>
+        </w:tc>
+        <w:tc>
+          <w:tcPr>
+            <w:tcW w:w="5245" w:type="dxa"/>
+          </w:tcPr>
+          <w:p>
+            <w:pPr>
+              <w:cnfStyle w:val="000000100000" w:firstRow="0" w:lastRow="0" w:firstColumn="0" w:lastColumn="0" w:oddVBand="0" w:evenVBand="0" w:oddHBand="1" w:evenHBand="0" w:firstRowFirstColumn="0" w:firstRowLastColumn="0" w:lastRowFirstColumn="0" w:lastRowLastColumn="0"/>
+              <w:rPr>
+                <w:rFonts w:eastAsia="Arial Unicode MS"/>
+              </w:rPr>
+            </w:pPr>
+            <w:r>
+              <w:rPr>
+                <w:rFonts w:eastAsia="Arial Unicode MS"/>
+              </w:rPr>
+              <w:t>GET</w:t>
+            </w:r>
+          </w:p>
+        </w:tc>
+      </w:tr>
+      <w:tr>
+        <w:tc>
+          <w:tcPr>
+            <w:cnfStyle w:val="001000000000" w:firstRow="0" w:lastRow="0" w:firstColumn="1" w:lastColumn="0" w:oddVBand="0" w:evenVBand="0" w:oddHBand="0" w:evenHBand="0" w:firstRowFirstColumn="0" w:firstRowLastColumn="0" w:lastRowFirstColumn="0" w:lastRowLastColumn="0"/>
+            <w:tcW w:w="4077" w:type="dxa"/>
+          </w:tcPr>
+          <w:p>
+            <w:pPr>
+              <w:rPr>
+                <w:rFonts w:eastAsia="Arial Unicode MS"/>
+              </w:rPr>
+            </w:pPr>
+            <w:r>
+              <w:rPr>
+                <w:rFonts w:eastAsia="Arial Unicode MS"/>
+              </w:rPr>
+              <w:t>URL</w:t>
+            </w:r>
+          </w:p>
+        </w:tc>
+        <w:tc>
+          <w:tcPr>
+            <w:tcW w:w="5245" w:type="dxa"/>
+          </w:tcPr>
+          <w:p>
+            <w:pPr>
+              <w:cnfStyle w:val="000000000000" w:firstRow="0" w:lastRow="0" w:firstColumn="0" w:lastColumn="0" w:oddVBand="0" w:evenVBand="0" w:oddHBand="0" w:evenHBand="0" w:firstRowFirstColumn="0" w:firstRowLastColumn="0" w:lastRowFirstColumn="0" w:lastRowLastColumn="0"/>
+              <w:rPr>
+                <w:rFonts w:eastAsia="Arial Unicode MS"/>
+              </w:rPr>
+            </w:pPr>
+            <w:r>
+              <w:rPr>
+                <w:rFonts w:eastAsia="Arial Unicode MS"/>
+              </w:rPr>
+              <w:t>/</w:t>
+            </w:r>
+            <w:r>
+              <w:rPr>
+                <w:rFonts w:eastAsia="Arial Unicode MS"/>
+              </w:rPr>
+              <w:t>l</w:t>
+            </w:r>
+            <w:r>
+              <w:rPr>
+                <w:rFonts w:eastAsia="Arial Unicode MS"/>
+              </w:rPr>
+              <w:t>etovi.json</w:t>
+            </w:r>
+          </w:p>
+        </w:tc>
+      </w:tr>
+      <w:tr>
+        <w:trPr>
+          <w:cnfStyle w:val="000000100000" w:firstRow="0" w:lastRow="0" w:firstColumn="0" w:lastColumn="0" w:oddVBand="0" w:evenVBand="0" w:oddHBand="1" w:evenHBand="0" w:firstRowFirstColumn="0" w:firstRowLastColumn="0" w:lastRowFirstColumn="0" w:lastRowLastColumn="0"/>
+        </w:trPr>
+        <w:tc>
+          <w:tcPr>
+            <w:cnfStyle w:val="001000000000" w:firstRow="0" w:lastRow="0" w:firstColumn="1" w:lastColumn="0" w:oddVBand="0" w:evenVBand="0" w:oddHBand="0" w:evenHBand="0" w:firstRowFirstColumn="0" w:firstRowLastColumn="0" w:lastRowFirstColumn="0" w:lastRowLastColumn="0"/>
+            <w:tcW w:w="4077" w:type="dxa"/>
+          </w:tcPr>
+          <w:p>
+            <w:pPr>
+              <w:rPr>
+                <w:rFonts w:eastAsia="Arial Unicode MS"/>
+              </w:rPr>
+            </w:pPr>
+            <w:r>
+              <w:rPr>
+                <w:rFonts w:eastAsia="Arial Unicode MS"/>
+              </w:rPr>
+              <w:t xml:space="preserve">URL parametri </w:t>
+            </w:r>
+          </w:p>
+        </w:tc>
+        <w:tc>
+          <w:tcPr>
+            <w:tcW w:w="5245" w:type="dxa"/>
+          </w:tcPr>
+          <w:p>
+            <w:pPr>
+              <w:cnfStyle w:val="000000100000" w:firstRow="0" w:lastRow="0" w:firstColumn="0" w:lastColumn="0" w:oddVBand="0" w:evenVBand="0" w:oddHBand="1" w:evenHBand="0" w:firstRowFirstColumn="0" w:firstRowLastColumn="0" w:lastRowFirstColumn="0" w:lastRowLastColumn="0"/>
+              <w:rPr>
+                <w:rFonts w:eastAsia="Arial Unicode MS"/>
+              </w:rPr>
+            </w:pPr>
+            <w:r>
+              <w:rPr>
+                <w:rFonts w:eastAsia="Arial Unicode MS"/>
+              </w:rPr>
+              <w:t>(nema)</w:t>
+            </w:r>
+          </w:p>
+        </w:tc>
+      </w:tr>
+      <w:tr>
+        <w:tc>
+          <w:tcPr>
+            <w:cnfStyle w:val="001000000000" w:firstRow="0" w:lastRow="0" w:firstColumn="1" w:lastColumn="0" w:oddVBand="0" w:evenVBand="0" w:oddHBand="0" w:evenHBand="0" w:firstRowFirstColumn="0" w:firstRowLastColumn="0" w:lastRowFirstColumn="0" w:lastRowLastColumn="0"/>
+            <w:tcW w:w="4077" w:type="dxa"/>
+          </w:tcPr>
+          <w:p>
+            <w:pPr>
+              <w:rPr>
+                <w:rFonts w:eastAsia="Arial Unicode MS"/>
+              </w:rPr>
+            </w:pPr>
+            <w:r>
+              <w:rPr>
+                <w:rFonts w:eastAsia="Arial Unicode MS"/>
+              </w:rPr>
+              <w:t xml:space="preserve">HTTP body </w:t>
+            </w:r>
+            <w:r>
+              <w:rPr>
+                <w:rFonts w:eastAsia="Arial Unicode MS"/>
+              </w:rPr>
+              <w:t>parametric</w:t>
+            </w:r>
+          </w:p>
+        </w:tc>
+        <w:tc>
+          <w:tcPr>
+            <w:tcW w:w="5245" w:type="dxa"/>
+          </w:tcPr>
+          <w:p>
+            <w:pPr>
+              <w:cnfStyle w:val="000000000000" w:firstRow="0" w:lastRow="0" w:firstColumn="0" w:lastColumn="0" w:oddVBand="0" w:evenVBand="0" w:oddHBand="0" w:evenHBand="0" w:firstRowFirstColumn="0" w:firstRowLastColumn="0" w:lastRowFirstColumn="0" w:lastRowLastColumn="0"/>
+              <w:rPr>
+                <w:rFonts w:eastAsia="Arial Unicode MS"/>
+                <w:color w:val="FF0000"/>
+              </w:rPr>
+            </w:pPr>
+            <w:r>
+              <w:rPr>
+                <w:rFonts w:eastAsia="Arial Unicode MS"/>
+              </w:rPr>
+              <w:t>(nema)</w:t>
+            </w:r>
+          </w:p>
+        </w:tc>
+      </w:tr>
+      <w:tr>
+        <w:trPr>
+          <w:cnfStyle w:val="000000100000" w:firstRow="0" w:lastRow="0" w:firstColumn="0" w:lastColumn="0" w:oddVBand="0" w:evenVBand="0" w:oddHBand="1" w:evenHBand="0" w:firstRowFirstColumn="0" w:firstRowLastColumn="0" w:lastRowFirstColumn="0" w:lastRowLastColumn="0"/>
+        </w:trPr>
+        <w:tc>
+          <w:tcPr>
+            <w:cnfStyle w:val="001000000000" w:firstRow="0" w:lastRow="0" w:firstColumn="1" w:lastColumn="0" w:oddVBand="0" w:evenVBand="0" w:oddHBand="0" w:evenHBand="0" w:firstRowFirstColumn="0" w:firstRowLastColumn="0" w:lastRowFirstColumn="0" w:lastRowLastColumn="0"/>
+            <w:tcW w:w="4077" w:type="dxa"/>
+          </w:tcPr>
+          <w:p>
+            <w:pPr>
+              <w:rPr>
+                <w:rFonts w:eastAsia="Arial Unicode MS"/>
+              </w:rPr>
+            </w:pPr>
+            <w:r>
+              <w:rPr>
+                <w:rFonts w:eastAsia="Arial Unicode MS"/>
+              </w:rPr>
+              <w:t>Format HTTP body parametara</w:t>
+            </w:r>
+          </w:p>
+        </w:tc>
+        <w:tc>
+          <w:tcPr>
+            <w:tcW w:w="5245" w:type="dxa"/>
+          </w:tcPr>
+          <w:p>
+            <w:pPr>
+              <w:cnfStyle w:val="000000100000" w:firstRow="0" w:lastRow="0" w:firstColumn="0" w:lastColumn="0" w:oddVBand="0" w:evenVBand="0" w:oddHBand="1" w:evenHBand="0" w:firstRowFirstColumn="0" w:firstRowLastColumn="0" w:lastRowFirstColumn="0" w:lastRowLastColumn="0"/>
+              <w:rPr>
+                <w:rFonts w:eastAsia="Arial Unicode MS"/>
+              </w:rPr>
+            </w:pPr>
+            <w:r>
+              <w:rPr>
+                <w:rFonts w:eastAsia="Arial Unicode MS"/>
+              </w:rPr>
+              <w:t>(nema)</w:t>
+            </w:r>
+          </w:p>
+        </w:tc>
+      </w:tr>
+      <w:tr>
+        <w:tc>
+          <w:tcPr>
+            <w:cnfStyle w:val="001000000000" w:firstRow="0" w:lastRow="0" w:firstColumn="1" w:lastColumn="0" w:oddVBand="0" w:evenVBand="0" w:oddHBand="0" w:evenHBand="0" w:firstRowFirstColumn="0" w:firstRowLastColumn="0" w:lastRowFirstColumn="0" w:lastRowLastColumn="0"/>
+            <w:tcW w:w="4077" w:type="dxa"/>
+          </w:tcPr>
+          <w:p>
+            <w:pPr>
+              <w:rPr>
+                <w:rFonts w:eastAsia="Arial Unicode MS"/>
+              </w:rPr>
+            </w:pPr>
+            <w:r>
+              <w:rPr>
+                <w:rFonts w:eastAsia="Arial Unicode MS"/>
+              </w:rPr>
+              <w:t xml:space="preserve">Izlazni </w:t>
+            </w:r>
+            <w:r>
+              <w:rPr>
+                <w:rFonts w:eastAsia="Arial Unicode MS"/>
+              </w:rPr>
+              <w:t>parametric</w:t>
+            </w:r>
+          </w:p>
+        </w:tc>
+        <w:tc>
+          <w:tcPr>
+            <w:tcW w:w="5245" w:type="dxa"/>
+          </w:tcPr>
+          <w:p>
+            <w:pPr>
+              <w:cnfStyle w:val="000000000000" w:firstRow="0" w:lastRow="0" w:firstColumn="0" w:lastColumn="0" w:oddVBand="0" w:evenVBand="0" w:oddHBand="0" w:evenHBand="0" w:firstRowFirstColumn="0" w:firstRowLastColumn="0" w:lastRowFirstColumn="0" w:lastRowLastColumn="0"/>
+              <w:rPr>
+                <w:rFonts w:eastAsia="Arial Unicode MS"/>
+              </w:rPr>
+            </w:pPr>
+            <w:r>
+              <w:rPr>
+                <w:rFonts w:eastAsia="Arial Unicode MS"/>
+              </w:rPr>
+              <w:t xml:space="preserve">JSON objekat </w:t>
+            </w:r>
+            <w:r>
+              <w:rPr>
+                <w:rFonts w:eastAsia="Arial Unicode MS"/>
+              </w:rPr>
+              <w:t xml:space="preserve">sa atributima </w:t>
+            </w:r>
+            <w:r>
+              <w:rPr>
+                <w:rFonts w:eastAsia="Arial Unicode MS"/>
+              </w:rPr>
+              <w:t>id</w:t>
+            </w:r>
+            <w:r>
+              <w:rPr>
+                <w:rFonts w:eastAsia="Arial Unicode MS"/>
+              </w:rPr>
+              <w:t>[</w:t>
+            </w:r>
+            <w:r>
+              <w:rPr>
+                <w:rFonts w:eastAsia="Arial Unicode MS"/>
+              </w:rPr>
+              <w:t>int</w:t>
+            </w:r>
+            <w:proofErr w:type="gramStart"/>
+            <w:r>
+              <w:rPr>
+                <w:rFonts w:eastAsia="Arial Unicode MS"/>
+              </w:rPr>
+              <w:t>],</w:t>
+            </w:r>
+            <w:r>
+              <w:rPr>
+                <w:rFonts w:eastAsia="Arial Unicode MS"/>
+              </w:rPr>
+              <w:t>mestoOd</w:t>
+            </w:r>
+            <w:proofErr w:type="gramEnd"/>
+            <w:r>
+              <w:rPr>
+                <w:rFonts w:eastAsia="Arial Unicode MS"/>
+              </w:rPr>
+              <w:t>[</w:t>
+            </w:r>
+            <w:r>
+              <w:rPr>
+                <w:rFonts w:eastAsia="Arial Unicode MS"/>
+              </w:rPr>
+              <w:t>varChar</w:t>
+            </w:r>
+            <w:r>
+              <w:rPr>
+                <w:rFonts w:eastAsia="Arial Unicode MS"/>
+              </w:rPr>
+              <w:t>],</w:t>
+            </w:r>
+            <w:r>
+              <w:rPr>
+                <w:rFonts w:eastAsia="Arial Unicode MS"/>
+              </w:rPr>
+              <w:t>mestoDo</w:t>
+            </w:r>
+            <w:r>
+              <w:rPr>
+                <w:rFonts w:eastAsia="Arial Unicode MS"/>
+              </w:rPr>
+              <w:t>[</w:t>
+            </w:r>
+            <w:r>
+              <w:rPr>
+                <w:rFonts w:eastAsia="Arial Unicode MS"/>
+              </w:rPr>
+              <w:t>varchar(50)</w:t>
+            </w:r>
+            <w:r>
+              <w:rPr>
+                <w:rFonts w:eastAsia="Arial Unicode MS"/>
+              </w:rPr>
+              <w:t>],</w:t>
+            </w:r>
+            <w:r>
+              <w:rPr>
+                <w:rFonts w:eastAsia="Arial Unicode MS"/>
+              </w:rPr>
+              <w:t>klasa[</w:t>
+            </w:r>
+            <w:r>
+              <w:rPr>
+                <w:rFonts w:eastAsia="Arial Unicode MS"/>
+              </w:rPr>
+              <w:t>int</w:t>
+            </w:r>
+            <w:r>
+              <w:rPr>
+                <w:rFonts w:eastAsia="Arial Unicode MS"/>
+              </w:rPr>
+              <w:t>]</w:t>
+            </w:r>
+            <w:r>
+              <w:rPr>
+                <w:rFonts w:eastAsia="Arial Unicode MS"/>
+              </w:rPr>
+              <w:t>, cena[</w:t>
+            </w:r>
+            <w:r>
+              <w:rPr>
+                <w:rFonts w:eastAsia="Arial Unicode MS"/>
+              </w:rPr>
+              <w:t>double</w:t>
+            </w:r>
+            <w:r>
+              <w:rPr>
+                <w:rFonts w:eastAsia="Arial Unicode MS"/>
+              </w:rPr>
+              <w:t>]</w:t>
+            </w:r>
+          </w:p>
+          <w:p>
+            <w:pPr>
+              <w:cnfStyle w:val="000000000000" w:firstRow="0" w:lastRow="0" w:firstColumn="0" w:lastColumn="0" w:oddVBand="0" w:evenVBand="0" w:oddHBand="0" w:evenHBand="0" w:firstRowFirstColumn="0" w:firstRowLastColumn="0" w:lastRowFirstColumn="0" w:lastRowLastColumn="0"/>
+              <w:rPr>
+                <w:rFonts w:eastAsia="Arial Unicode MS"/>
+              </w:rPr>
+            </w:pPr>
+            <w:r>
+              <w:rPr>
+                <w:rFonts w:eastAsia="Arial Unicode MS"/>
+              </w:rPr>
+              <w:t>Primer:</w:t>
+            </w:r>
+          </w:p>
+          <w:p>
+            <w:pPr>
+              <w:tabs>
+                <w:tab w:val="left" w:pos="916"/>
+                <w:tab w:val="left" w:pos="1832"/>
+                <w:tab w:val="left" w:pos="2748"/>
+                <w:tab w:val="left" w:pos="3664"/>
+                <w:tab w:val="left" w:pos="4580"/>
+                <w:tab w:val="left" w:pos="5496"/>
+                <w:tab w:val="left" w:pos="6412"/>
+                <w:tab w:val="left" w:pos="7328"/>
+                <w:tab w:val="left" w:pos="8244"/>
+                <w:tab w:val="left" w:pos="9160"/>
+                <w:tab w:val="left" w:pos="10076"/>
+                <w:tab w:val="left" w:pos="10992"/>
+                <w:tab w:val="left" w:pos="11908"/>
+                <w:tab w:val="left" w:pos="12824"/>
+                <w:tab w:val="left" w:pos="13740"/>
+                <w:tab w:val="left" w:pos="14656"/>
+              </w:tabs>
+              <w:cnfStyle w:val="000000000000" w:firstRow="0" w:lastRow="0" w:firstColumn="0" w:lastColumn="0" w:oddVBand="0" w:evenVBand="0" w:oddHBand="0" w:evenHBand="0" w:firstRowFirstColumn="0" w:firstRowLastColumn="0" w:lastRowFirstColumn="0" w:lastRowLastColumn="0"/>
+              <w:rPr>
+                <w:rFonts w:ascii="Courier New" w:eastAsia="Times New Roman" w:hAnsi="Courier New" w:cs="Courier New"/>
+                <w:color w:val="000000"/>
+                <w:sz w:val="20"/>
+                <w:szCs w:val="20"/>
+              </w:rPr>
+            </w:pPr>
+            <w:r>
+              <w:rPr>
+                <w:rFonts w:ascii="Courier New" w:eastAsia="Times New Roman" w:hAnsi="Courier New" w:cs="Courier New"/>
+                <w:color w:val="000000"/>
+                <w:sz w:val="20"/>
+                <w:szCs w:val="20"/>
+              </w:rPr>
+              <w:t>{</w:t>
+            </w:r>
+          </w:p>
+          <w:p>
+            <w:pPr>
+              <w:tabs>
+                <w:tab w:val="left" w:pos="916"/>
+                <w:tab w:val="left" w:pos="1832"/>
+                <w:tab w:val="left" w:pos="2748"/>
+                <w:tab w:val="left" w:pos="3664"/>
+                <w:tab w:val="left" w:pos="4580"/>
+                <w:tab w:val="left" w:pos="5496"/>
+                <w:tab w:val="left" w:pos="6412"/>
+                <w:tab w:val="left" w:pos="7328"/>
+                <w:tab w:val="left" w:pos="8244"/>
+                <w:tab w:val="left" w:pos="9160"/>
+                <w:tab w:val="left" w:pos="10076"/>
+                <w:tab w:val="left" w:pos="10992"/>
+                <w:tab w:val="left" w:pos="11908"/>
+                <w:tab w:val="left" w:pos="12824"/>
+                <w:tab w:val="left" w:pos="13740"/>
+                <w:tab w:val="left" w:pos="14656"/>
+              </w:tabs>
+              <w:cnfStyle w:val="000000000000" w:firstRow="0" w:lastRow="0" w:firstColumn="0" w:lastColumn="0" w:oddVBand="0" w:evenVBand="0" w:oddHBand="0" w:evenHBand="0" w:firstRowFirstColumn="0" w:firstRowLastColumn="0" w:lastRowFirstColumn="0" w:lastRowLastColumn="0"/>
+              <w:rPr>
+                <w:rFonts w:ascii="Courier New" w:eastAsia="Times New Roman" w:hAnsi="Courier New" w:cs="Courier New"/>
+                <w:color w:val="000000"/>
+                <w:sz w:val="20"/>
+                <w:szCs w:val="20"/>
+              </w:rPr>
+            </w:pPr>
+            <w:r>
+              <w:rPr>
+                <w:rFonts w:ascii="Courier New" w:eastAsia="Times New Roman" w:hAnsi="Courier New" w:cs="Courier New"/>
+                <w:color w:val="000000"/>
+                <w:sz w:val="20"/>
+                <w:szCs w:val="20"/>
+              </w:rPr>
+              <w:t xml:space="preserve">    "id</w:t>
+            </w:r>
+            <w:r>
+              <w:rPr>
+                <w:rFonts w:ascii="Courier New" w:eastAsia="Times New Roman" w:hAnsi="Courier New" w:cs="Courier New"/>
+                <w:color w:val="000000"/>
+                <w:sz w:val="20"/>
+                <w:szCs w:val="20"/>
+              </w:rPr>
+              <w:t>":"</w:t>
+            </w:r>
+            <w:r>
+              <w:rPr>
+                <w:rFonts w:ascii="Courier New" w:eastAsia="Times New Roman" w:hAnsi="Courier New" w:cs="Courier New"/>
+                <w:color w:val="000000"/>
+                <w:sz w:val="20"/>
+                <w:szCs w:val="20"/>
+              </w:rPr>
+              <w:t>7</w:t>
+            </w:r>
+            <w:r>
+              <w:rPr>
+                <w:rFonts w:ascii="Courier New" w:eastAsia="Times New Roman" w:hAnsi="Courier New" w:cs="Courier New"/>
+                <w:color w:val="000000"/>
+                <w:sz w:val="20"/>
+                <w:szCs w:val="20"/>
+              </w:rPr>
+              <w:t>",</w:t>
+            </w:r>
+          </w:p>
+          <w:p>
+            <w:pPr>
+              <w:tabs>
+                <w:tab w:val="left" w:pos="916"/>
+                <w:tab w:val="left" w:pos="1832"/>
+                <w:tab w:val="left" w:pos="2748"/>
+                <w:tab w:val="left" w:pos="3664"/>
+                <w:tab w:val="left" w:pos="4580"/>
+                <w:tab w:val="left" w:pos="5496"/>
+                <w:tab w:val="left" w:pos="6412"/>
+                <w:tab w:val="left" w:pos="7328"/>
+                <w:tab w:val="left" w:pos="8244"/>
+                <w:tab w:val="left" w:pos="9160"/>
+                <w:tab w:val="left" w:pos="10076"/>
+                <w:tab w:val="left" w:pos="10992"/>
+                <w:tab w:val="left" w:pos="11908"/>
+                <w:tab w:val="left" w:pos="12824"/>
+                <w:tab w:val="left" w:pos="13740"/>
+                <w:tab w:val="left" w:pos="14656"/>
+              </w:tabs>
+              <w:cnfStyle w:val="000000000000" w:firstRow="0" w:lastRow="0" w:firstColumn="0" w:lastColumn="0" w:oddVBand="0" w:evenVBand="0" w:oddHBand="0" w:evenHBand="0" w:firstRowFirstColumn="0" w:firstRowLastColumn="0" w:lastRowFirstColumn="0" w:lastRowLastColumn="0"/>
+              <w:rPr>
+                <w:rFonts w:ascii="Courier New" w:eastAsia="Times New Roman" w:hAnsi="Courier New" w:cs="Courier New"/>
+                <w:color w:val="000000"/>
+                <w:sz w:val="20"/>
+                <w:szCs w:val="20"/>
+              </w:rPr>
+            </w:pPr>
+            <w:r>
+              <w:rPr>
+                <w:rFonts w:ascii="Courier New" w:eastAsia="Times New Roman" w:hAnsi="Courier New" w:cs="Courier New"/>
+                <w:color w:val="000000"/>
+                <w:sz w:val="20"/>
+                <w:szCs w:val="20"/>
+              </w:rPr>
+              <w:t xml:space="preserve">    "</w:t>
+            </w:r>
+            <w:r>
+              <w:rPr>
+                <w:rFonts w:ascii="Courier New" w:eastAsia="Times New Roman" w:hAnsi="Courier New" w:cs="Courier New"/>
+                <w:color w:val="000000"/>
+                <w:sz w:val="20"/>
+                <w:szCs w:val="20"/>
+              </w:rPr>
+              <w:t>mestoOd</w:t>
+            </w:r>
+            <w:r>
+              <w:rPr>
+                <w:rFonts w:ascii="Courier New" w:eastAsia="Times New Roman" w:hAnsi="Courier New" w:cs="Courier New"/>
+                <w:color w:val="000000"/>
+                <w:sz w:val="20"/>
+                <w:szCs w:val="20"/>
+              </w:rPr>
+              <w:t>":"</w:t>
+            </w:r>
+            <w:r>
+              <w:rPr>
+                <w:rFonts w:ascii="Courier New" w:eastAsia="Times New Roman" w:hAnsi="Courier New" w:cs="Courier New"/>
+                <w:color w:val="000000"/>
+                <w:sz w:val="20"/>
+                <w:szCs w:val="20"/>
+              </w:rPr>
+              <w:t>Beograd</w:t>
+            </w:r>
+            <w:r>
+              <w:rPr>
+                <w:rFonts w:ascii="Courier New" w:eastAsia="Times New Roman" w:hAnsi="Courier New" w:cs="Courier New"/>
+                <w:color w:val="000000"/>
+                <w:sz w:val="20"/>
+                <w:szCs w:val="20"/>
+              </w:rPr>
+              <w:t>",</w:t>
+            </w:r>
+          </w:p>
+          <w:p>
+            <w:pPr>
+              <w:tabs>
+                <w:tab w:val="left" w:pos="916"/>
+                <w:tab w:val="left" w:pos="1832"/>
+                <w:tab w:val="left" w:pos="2748"/>
+                <w:tab w:val="left" w:pos="3664"/>
+                <w:tab w:val="left" w:pos="4580"/>
+                <w:tab w:val="left" w:pos="5496"/>
+                <w:tab w:val="left" w:pos="6412"/>
+                <w:tab w:val="left" w:pos="7328"/>
+                <w:tab w:val="left" w:pos="8244"/>
+                <w:tab w:val="left" w:pos="9160"/>
+                <w:tab w:val="left" w:pos="10076"/>
+                <w:tab w:val="left" w:pos="10992"/>
+                <w:tab w:val="left" w:pos="11908"/>
+                <w:tab w:val="left" w:pos="12824"/>
+                <w:tab w:val="left" w:pos="13740"/>
+                <w:tab w:val="left" w:pos="14656"/>
+              </w:tabs>
+              <w:cnfStyle w:val="000000000000" w:firstRow="0" w:lastRow="0" w:firstColumn="0" w:lastColumn="0" w:oddVBand="0" w:evenVBand="0" w:oddHBand="0" w:evenHBand="0" w:firstRowFirstColumn="0" w:firstRowLastColumn="0" w:lastRowFirstColumn="0" w:lastRowLastColumn="0"/>
+              <w:rPr>
+                <w:rFonts w:ascii="Courier New" w:eastAsia="Times New Roman" w:hAnsi="Courier New" w:cs="Courier New"/>
+                <w:color w:val="000000"/>
+                <w:sz w:val="20"/>
+                <w:szCs w:val="20"/>
+              </w:rPr>
+            </w:pPr>
+            <w:r>
+              <w:rPr>
+                <w:rFonts w:ascii="Courier New" w:eastAsia="Times New Roman" w:hAnsi="Courier New" w:cs="Courier New"/>
+                <w:color w:val="000000"/>
+                <w:sz w:val="20"/>
+                <w:szCs w:val="20"/>
+              </w:rPr>
+              <w:t xml:space="preserve">    "</w:t>
+            </w:r>
+            <w:r>
+              <w:rPr>
+                <w:rFonts w:ascii="Courier New" w:eastAsia="Times New Roman" w:hAnsi="Courier New" w:cs="Courier New"/>
+                <w:color w:val="000000"/>
+                <w:sz w:val="20"/>
+                <w:szCs w:val="20"/>
+              </w:rPr>
+              <w:t>mestoDo</w:t>
+            </w:r>
+            <w:r>
+              <w:rPr>
+                <w:rFonts w:ascii="Courier New" w:eastAsia="Times New Roman" w:hAnsi="Courier New" w:cs="Courier New"/>
+                <w:color w:val="000000"/>
+                <w:sz w:val="20"/>
+                <w:szCs w:val="20"/>
+              </w:rPr>
+              <w:t>"</w:t>
+            </w:r>
+            <w:proofErr w:type="gramStart"/>
+            <w:r>
+              <w:rPr>
+                <w:rFonts w:ascii="Courier New" w:eastAsia="Times New Roman" w:hAnsi="Courier New" w:cs="Courier New"/>
+                <w:color w:val="000000"/>
+                <w:sz w:val="20"/>
+                <w:szCs w:val="20"/>
+              </w:rPr>
+              <w:t>:”Pariz</w:t>
+            </w:r>
+            <w:proofErr w:type="gramEnd"/>
+            <w:r>
+              <w:rPr>
+                <w:rFonts w:ascii="Courier New" w:eastAsia="Times New Roman" w:hAnsi="Courier New" w:cs="Courier New"/>
+                <w:color w:val="000000"/>
+                <w:sz w:val="20"/>
+                <w:szCs w:val="20"/>
+              </w:rPr>
+              <w:t>",</w:t>
+            </w:r>
+          </w:p>
+          <w:p>
+            <w:pPr>
+              <w:tabs>
+                <w:tab w:val="left" w:pos="916"/>
+                <w:tab w:val="left" w:pos="1832"/>
+                <w:tab w:val="left" w:pos="2748"/>
+                <w:tab w:val="left" w:pos="3664"/>
+                <w:tab w:val="left" w:pos="4580"/>
+                <w:tab w:val="left" w:pos="5496"/>
+                <w:tab w:val="left" w:pos="6412"/>
+                <w:tab w:val="left" w:pos="7328"/>
+                <w:tab w:val="left" w:pos="8244"/>
+                <w:tab w:val="left" w:pos="9160"/>
+                <w:tab w:val="left" w:pos="10076"/>
+                <w:tab w:val="left" w:pos="10992"/>
+                <w:tab w:val="left" w:pos="11908"/>
+                <w:tab w:val="left" w:pos="12824"/>
+                <w:tab w:val="left" w:pos="13740"/>
+                <w:tab w:val="left" w:pos="14656"/>
+              </w:tabs>
+              <w:cnfStyle w:val="000000000000" w:firstRow="0" w:lastRow="0" w:firstColumn="0" w:lastColumn="0" w:oddVBand="0" w:evenVBand="0" w:oddHBand="0" w:evenHBand="0" w:firstRowFirstColumn="0" w:firstRowLastColumn="0" w:lastRowFirstColumn="0" w:lastRowLastColumn="0"/>
+              <w:rPr>
+                <w:rFonts w:ascii="Courier New" w:eastAsia="Times New Roman" w:hAnsi="Courier New" w:cs="Courier New"/>
+                <w:color w:val="000000"/>
+                <w:sz w:val="20"/>
+                <w:szCs w:val="20"/>
+              </w:rPr>
+            </w:pPr>
+            <w:r>
+              <w:rPr>
+                <w:rFonts w:ascii="Courier New" w:eastAsia="Times New Roman" w:hAnsi="Courier New" w:cs="Courier New"/>
+                <w:color w:val="000000"/>
+                <w:sz w:val="20"/>
+                <w:szCs w:val="20"/>
+              </w:rPr>
+              <w:t xml:space="preserve">    "</w:t>
+            </w:r>
+            <w:r>
+              <w:rPr>
+                <w:rFonts w:ascii="Courier New" w:eastAsia="Times New Roman" w:hAnsi="Courier New" w:cs="Courier New"/>
+                <w:color w:val="000000"/>
+                <w:sz w:val="20"/>
+                <w:szCs w:val="20"/>
+              </w:rPr>
+              <w:t>klasa</w:t>
+            </w:r>
+            <w:r>
+              <w:rPr>
+                <w:rFonts w:ascii="Courier New" w:eastAsia="Times New Roman" w:hAnsi="Courier New" w:cs="Courier New"/>
+                <w:color w:val="000000"/>
+                <w:sz w:val="20"/>
+                <w:szCs w:val="20"/>
+              </w:rPr>
+              <w:t>":"</w:t>
+            </w:r>
+            <w:r>
+              <w:rPr>
+                <w:rFonts w:ascii="Courier New" w:eastAsia="Times New Roman" w:hAnsi="Courier New" w:cs="Courier New"/>
+                <w:color w:val="000000"/>
+                <w:sz w:val="20"/>
+                <w:szCs w:val="20"/>
+              </w:rPr>
+              <w:t>3</w:t>
+            </w:r>
+            <w:r>
+              <w:rPr>
+                <w:rFonts w:ascii="Courier New" w:eastAsia="Times New Roman" w:hAnsi="Courier New" w:cs="Courier New"/>
+                <w:color w:val="000000"/>
+                <w:sz w:val="20"/>
+                <w:szCs w:val="20"/>
+              </w:rPr>
+              <w:t>"</w:t>
+            </w:r>
+            <w:r>
+              <w:rPr>
+                <w:rFonts w:ascii="Courier New" w:eastAsia="Times New Roman" w:hAnsi="Courier New" w:cs="Courier New"/>
+                <w:color w:val="000000"/>
+                <w:sz w:val="20"/>
+                <w:szCs w:val="20"/>
+              </w:rPr>
+              <w:t>,</w:t>
+            </w:r>
+          </w:p>
+          <w:p>
+            <w:pPr>
+              <w:tabs>
+                <w:tab w:val="left" w:pos="916"/>
+                <w:tab w:val="left" w:pos="1832"/>
+                <w:tab w:val="left" w:pos="2748"/>
+                <w:tab w:val="left" w:pos="3664"/>
+                <w:tab w:val="left" w:pos="4580"/>
+                <w:tab w:val="left" w:pos="5496"/>
+                <w:tab w:val="left" w:pos="6412"/>
+                <w:tab w:val="left" w:pos="7328"/>
+                <w:tab w:val="left" w:pos="8244"/>
+                <w:tab w:val="left" w:pos="9160"/>
+                <w:tab w:val="left" w:pos="10076"/>
+                <w:tab w:val="left" w:pos="10992"/>
+                <w:tab w:val="left" w:pos="11908"/>
+                <w:tab w:val="left" w:pos="12824"/>
+                <w:tab w:val="left" w:pos="13740"/>
+                <w:tab w:val="left" w:pos="14656"/>
+              </w:tabs>
+              <w:cnfStyle w:val="000000000000" w:firstRow="0" w:lastRow="0" w:firstColumn="0" w:lastColumn="0" w:oddVBand="0" w:evenVBand="0" w:oddHBand="0" w:evenHBand="0" w:firstRowFirstColumn="0" w:firstRowLastColumn="0" w:lastRowFirstColumn="0" w:lastRowLastColumn="0"/>
+              <w:rPr>
+                <w:rFonts w:ascii="Courier New" w:eastAsia="Times New Roman" w:hAnsi="Courier New" w:cs="Courier New"/>
+                <w:color w:val="000000"/>
+                <w:sz w:val="20"/>
+                <w:szCs w:val="20"/>
+              </w:rPr>
+            </w:pPr>
+            <w:r>
+              <w:rPr>
+                <w:rFonts w:ascii="Courier New" w:eastAsia="Times New Roman" w:hAnsi="Courier New" w:cs="Courier New"/>
+                <w:color w:val="000000"/>
+                <w:sz w:val="20"/>
+                <w:szCs w:val="20"/>
+              </w:rPr>
+              <w:t xml:space="preserve">    </w:t>
+            </w:r>
+            <w:r>
+              <w:rPr>
+                <w:rFonts w:ascii="Courier New" w:eastAsia="Times New Roman" w:hAnsi="Courier New" w:cs="Courier New"/>
+                <w:color w:val="000000"/>
+                <w:sz w:val="20"/>
+                <w:szCs w:val="20"/>
+              </w:rPr>
+              <w:t>"</w:t>
+            </w:r>
+            <w:r>
+              <w:rPr>
+                <w:rFonts w:ascii="Courier New" w:eastAsia="Times New Roman" w:hAnsi="Courier New" w:cs="Courier New"/>
+                <w:color w:val="000000"/>
+                <w:sz w:val="20"/>
+                <w:szCs w:val="20"/>
+              </w:rPr>
+              <w:t>cena</w:t>
+            </w:r>
+            <w:r>
+              <w:rPr>
+                <w:rFonts w:ascii="Courier New" w:eastAsia="Times New Roman" w:hAnsi="Courier New" w:cs="Courier New"/>
+                <w:color w:val="000000"/>
+                <w:sz w:val="20"/>
+                <w:szCs w:val="20"/>
+              </w:rPr>
+              <w:t>":"</w:t>
+            </w:r>
+            <w:r>
+              <w:rPr>
+                <w:rFonts w:ascii="Courier New" w:eastAsia="Times New Roman" w:hAnsi="Courier New" w:cs="Courier New"/>
+                <w:color w:val="000000"/>
+                <w:sz w:val="20"/>
+                <w:szCs w:val="20"/>
+              </w:rPr>
+              <w:t>3</w:t>
+            </w:r>
+            <w:r>
+              <w:rPr>
+                <w:rFonts w:ascii="Courier New" w:eastAsia="Times New Roman" w:hAnsi="Courier New" w:cs="Courier New"/>
+                <w:color w:val="000000"/>
+                <w:sz w:val="20"/>
+                <w:szCs w:val="20"/>
+              </w:rPr>
+              <w:t>6014</w:t>
+            </w:r>
+            <w:r>
+              <w:rPr>
+                <w:rFonts w:ascii="Courier New" w:eastAsia="Times New Roman" w:hAnsi="Courier New" w:cs="Courier New"/>
+                <w:color w:val="000000"/>
+                <w:sz w:val="20"/>
+                <w:szCs w:val="20"/>
+              </w:rPr>
+              <w:t>"</w:t>
+            </w:r>
+          </w:p>
+          <w:p>
+            <w:pPr>
+              <w:tabs>
+                <w:tab w:val="left" w:pos="916"/>
+                <w:tab w:val="left" w:pos="1832"/>
+                <w:tab w:val="left" w:pos="2748"/>
+                <w:tab w:val="left" w:pos="3664"/>
+                <w:tab w:val="left" w:pos="4580"/>
+                <w:tab w:val="left" w:pos="5496"/>
+                <w:tab w:val="left" w:pos="6412"/>
+                <w:tab w:val="left" w:pos="7328"/>
+                <w:tab w:val="left" w:pos="8244"/>
+                <w:tab w:val="left" w:pos="9160"/>
+                <w:tab w:val="left" w:pos="10076"/>
+                <w:tab w:val="left" w:pos="10992"/>
+                <w:tab w:val="left" w:pos="11908"/>
+                <w:tab w:val="left" w:pos="12824"/>
+                <w:tab w:val="left" w:pos="13740"/>
+                <w:tab w:val="left" w:pos="14656"/>
+              </w:tabs>
+              <w:cnfStyle w:val="000000000000" w:firstRow="0" w:lastRow="0" w:firstColumn="0" w:lastColumn="0" w:oddVBand="0" w:evenVBand="0" w:oddHBand="0" w:evenHBand="0" w:firstRowFirstColumn="0" w:firstRowLastColumn="0" w:lastRowFirstColumn="0" w:lastRowLastColumn="0"/>
+              <w:rPr>
+                <w:rFonts w:ascii="Courier New" w:eastAsia="Times New Roman" w:hAnsi="Courier New" w:cs="Courier New"/>
+                <w:color w:val="000000"/>
+                <w:sz w:val="20"/>
+                <w:szCs w:val="20"/>
+              </w:rPr>
+            </w:pPr>
+            <w:r>
+              <w:rPr>
+                <w:rFonts w:ascii="Courier New" w:eastAsia="Times New Roman" w:hAnsi="Courier New" w:cs="Courier New"/>
+                <w:color w:val="000000"/>
+                <w:sz w:val="20"/>
+                <w:szCs w:val="20"/>
+              </w:rPr>
+              <w:t xml:space="preserve">  }</w:t>
+            </w:r>
+          </w:p>
+          <w:p>
+            <w:pPr>
+              <w:cnfStyle w:val="000000000000" w:firstRow="0" w:lastRow="0" w:firstColumn="0" w:lastColumn="0" w:oddVBand="0" w:evenVBand="0" w:oddHBand="0" w:evenHBand="0" w:firstRowFirstColumn="0" w:firstRowLastColumn="0" w:lastRowFirstColumn="0" w:lastRowLastColumn="0"/>
+              <w:rPr>
+                <w:rFonts w:eastAsia="Arial Unicode MS"/>
+              </w:rPr>
+            </w:pPr>
+          </w:p>
+          <w:p>
+            <w:pPr>
+              <w:cnfStyle w:val="000000000000" w:firstRow="0" w:lastRow="0" w:firstColumn="0" w:lastColumn="0" w:oddVBand="0" w:evenVBand="0" w:oddHBand="0" w:evenHBand="0" w:firstRowFirstColumn="0" w:firstRowLastColumn="0" w:lastRowFirstColumn="0" w:lastRowLastColumn="0"/>
+              <w:rPr>
+                <w:rFonts w:eastAsia="Arial Unicode MS"/>
+              </w:rPr>
+            </w:pPr>
+          </w:p>
+        </w:tc>
+      </w:tr>
+      <w:tr>
+        <w:trPr>
+          <w:cnfStyle w:val="000000100000" w:firstRow="0" w:lastRow="0" w:firstColumn="0" w:lastColumn="0" w:oddVBand="0" w:evenVBand="0" w:oddHBand="1" w:evenHBand="0" w:firstRowFirstColumn="0" w:firstRowLastColumn="0" w:lastRowFirstColumn="0" w:lastRowLastColumn="0"/>
+        </w:trPr>
+        <w:tc>
+          <w:tcPr>
+            <w:cnfStyle w:val="001000000000" w:firstRow="0" w:lastRow="0" w:firstColumn="1" w:lastColumn="0" w:oddVBand="0" w:evenVBand="0" w:oddHBand="0" w:evenHBand="0" w:firstRowFirstColumn="0" w:firstRowLastColumn="0" w:lastRowFirstColumn="0" w:lastRowLastColumn="0"/>
+            <w:tcW w:w="4077" w:type="dxa"/>
+          </w:tcPr>
+          <w:p>
+            <w:pPr>
+              <w:rPr>
+                <w:rFonts w:eastAsia="Arial Unicode MS"/>
+              </w:rPr>
+            </w:pPr>
+            <w:r>
+              <w:rPr>
+                <w:rFonts w:eastAsia="Arial Unicode MS"/>
+              </w:rPr>
+              <w:t>Format izlaznih parametara</w:t>
+            </w:r>
+          </w:p>
+        </w:tc>
+        <w:tc>
+          <w:tcPr>
+            <w:tcW w:w="5245" w:type="dxa"/>
+          </w:tcPr>
+          <w:p>
+            <w:pPr>
+              <w:cnfStyle w:val="000000100000" w:firstRow="0" w:lastRow="0" w:firstColumn="0" w:lastColumn="0" w:oddVBand="0" w:evenVBand="0" w:oddHBand="1" w:evenHBand="0" w:firstRowFirstColumn="0" w:firstRowLastColumn="0" w:lastRowFirstColumn="0" w:lastRowLastColumn="0"/>
+              <w:rPr>
+                <w:rFonts w:eastAsia="Arial Unicode MS"/>
+              </w:rPr>
+            </w:pPr>
+            <w:r>
+              <w:rPr>
+                <w:rFonts w:eastAsia="Arial Unicode MS"/>
+              </w:rPr>
+              <w:t>application/json</w:t>
+            </w:r>
+          </w:p>
+        </w:tc>
+      </w:tr>
+    </w:tbl>
+    <w:p/>
+    <w:p>
+      <w:pPr>
+        <w:spacing w:after="200" w:line="276" w:lineRule="auto"/>
+      </w:pPr>
+      <w:r>
+        <w:br w:type="page"/>
+      </w:r>
+    </w:p>
     <w:p>
       <w:pPr>
         <w:pStyle w:val="Heading3"/>
       </w:pPr>
-      <w:bookmarkStart w:id="48" w:name="_Toc536647739"/>
-      <w:bookmarkStart w:id="49" w:name="_Toc31937177"/>
-      <w:r>
-        <w:t xml:space="preserve">2.5.1 </w:t>
+      <w:bookmarkStart w:id="49" w:name="_Toc31937178"/>
+      <w:r>
+        <w:t xml:space="preserve">2.5.2 </w:t>
       </w:r>
       <w:r>
         <w:t xml:space="preserve">Funkcija </w:t>
       </w:r>
       <w:proofErr w:type="gramStart"/>
       <w:r>
-        <w:t>sviLetovi</w:t>
+        <w:t>sveKlase</w:t>
       </w:r>
       <w:r>
         <w:t>(</w:t>
@@ -12731,7 +13747,6 @@
       <w:r>
         <w:t>)</w:t>
       </w:r>
-      <w:bookmarkEnd w:id="48"/>
       <w:bookmarkEnd w:id="49"/>
     </w:p>
     <w:p/>
@@ -12783,7 +13798,13 @@
               <w:rPr>
                 <w:rFonts w:eastAsia="Arial Unicode MS"/>
               </w:rPr>
-              <w:t>Vraćanje svih vrsta letova</w:t>
+              <w:t xml:space="preserve">Vraćanje svih tipova </w:t>
+            </w:r>
+            <w:r>
+              <w:rPr>
+                <w:rFonts w:eastAsia="Arial Unicode MS"/>
+              </w:rPr>
+              <w:t>klasa</w:t>
             </w:r>
           </w:p>
         </w:tc>
@@ -12872,13 +13893,25 @@
               <w:rPr>
                 <w:rFonts w:eastAsia="Arial Unicode MS"/>
               </w:rPr>
-              <w:t>l</w:t>
+              <w:t>kla</w:t>
             </w:r>
             <w:r>
               <w:rPr>
                 <w:rFonts w:eastAsia="Arial Unicode MS"/>
               </w:rPr>
-              <w:t>etovi.json</w:t>
+              <w:t>s</w:t>
+            </w:r>
+            <w:r>
+              <w:rPr>
+                <w:rFonts w:eastAsia="Arial Unicode MS"/>
+              </w:rPr>
+              <w:t>e</w:t>
+            </w:r>
+            <w:r>
+              <w:rPr>
+                <w:rFonts w:eastAsia="Arial Unicode MS"/>
+              </w:rPr>
+              <w:t>.json</w:t>
             </w:r>
           </w:p>
         </w:tc>
@@ -12942,13 +13975,7 @@
               <w:rPr>
                 <w:rFonts w:eastAsia="Arial Unicode MS"/>
               </w:rPr>
-              <w:t xml:space="preserve">HTTP body </w:t>
-            </w:r>
-            <w:r>
-              <w:rPr>
-                <w:rFonts w:eastAsia="Arial Unicode MS"/>
-              </w:rPr>
-              <w:t>parametric</w:t>
+              <w:t>HTTP body parametri</w:t>
             </w:r>
           </w:p>
         </w:tc>
@@ -13032,13 +14059,7 @@
               <w:rPr>
                 <w:rFonts w:eastAsia="Arial Unicode MS"/>
               </w:rPr>
-              <w:t xml:space="preserve">Izlazni </w:t>
-            </w:r>
-            <w:r>
-              <w:rPr>
-                <w:rFonts w:eastAsia="Arial Unicode MS"/>
-              </w:rPr>
-              <w:t>parametric</w:t>
+              <w:t>Izlazni parametri</w:t>
             </w:r>
           </w:p>
         </w:tc>
@@ -13063,18 +14084,24 @@
               <w:rPr>
                 <w:rFonts w:eastAsia="Arial Unicode MS"/>
               </w:rPr>
-              <w:t xml:space="preserve">sa atributima </w:t>
+              <w:t>sa atributima i</w:t>
             </w:r>
             <w:r>
               <w:rPr>
                 <w:rFonts w:eastAsia="Arial Unicode MS"/>
               </w:rPr>
-              <w:t>id</w:t>
+              <w:t>d</w:t>
             </w:r>
             <w:r>
               <w:rPr>
                 <w:rFonts w:eastAsia="Arial Unicode MS"/>
               </w:rPr>
+              <w:t>Klase</w:t>
+            </w:r>
+            <w:r>
+              <w:rPr>
+                <w:rFonts w:eastAsia="Arial Unicode MS"/>
+              </w:rPr>
               <w:t>[</w:t>
             </w:r>
             <w:r>
@@ -13094,80 +14121,14 @@
               <w:rPr>
                 <w:rFonts w:eastAsia="Arial Unicode MS"/>
               </w:rPr>
-              <w:t>mestoOd</w:t>
+              <w:t>nazivKlase</w:t>
             </w:r>
             <w:proofErr w:type="gramEnd"/>
             <w:r>
               <w:rPr>
                 <w:rFonts w:eastAsia="Arial Unicode MS"/>
               </w:rPr>
-              <w:t>[</w:t>
-            </w:r>
-            <w:r>
-              <w:rPr>
-                <w:rFonts w:eastAsia="Arial Unicode MS"/>
-              </w:rPr>
-              <w:t>varChar</w:t>
-            </w:r>
-            <w:r>
-              <w:rPr>
-                <w:rFonts w:eastAsia="Arial Unicode MS"/>
-              </w:rPr>
-              <w:t>],</w:t>
-            </w:r>
-            <w:r>
-              <w:rPr>
-                <w:rFonts w:eastAsia="Arial Unicode MS"/>
-              </w:rPr>
-              <w:t>mestoDo</w:t>
-            </w:r>
-            <w:r>
-              <w:rPr>
-                <w:rFonts w:eastAsia="Arial Unicode MS"/>
-              </w:rPr>
-              <w:t>[</w:t>
-            </w:r>
-            <w:r>
-              <w:rPr>
-                <w:rFonts w:eastAsia="Arial Unicode MS"/>
-              </w:rPr>
-              <w:t>varChar</w:t>
-            </w:r>
-            <w:r>
-              <w:rPr>
-                <w:rFonts w:eastAsia="Arial Unicode MS"/>
-              </w:rPr>
-              <w:t>],</w:t>
-            </w:r>
-            <w:r>
-              <w:rPr>
-                <w:rFonts w:eastAsia="Arial Unicode MS"/>
-              </w:rPr>
-              <w:t>klasa[</w:t>
-            </w:r>
-            <w:r>
-              <w:rPr>
-                <w:rFonts w:eastAsia="Arial Unicode MS"/>
-              </w:rPr>
-              <w:t>int</w:t>
-            </w:r>
-            <w:r>
-              <w:rPr>
-                <w:rFonts w:eastAsia="Arial Unicode MS"/>
-              </w:rPr>
-              <w:t>]</w:t>
-            </w:r>
-            <w:r>
-              <w:rPr>
-                <w:rFonts w:eastAsia="Arial Unicode MS"/>
-              </w:rPr>
-              <w:t>, cena[</w:t>
-            </w:r>
-            <w:r>
-              <w:rPr>
-                <w:rFonts w:eastAsia="Arial Unicode MS"/>
-              </w:rPr>
-              <w:t>double</w:t>
+              <w:t>[varchar</w:t>
             </w:r>
             <w:r>
               <w:rPr>
@@ -13263,7 +14224,7 @@
                 <w:sz w:val="20"/>
                 <w:szCs w:val="20"/>
               </w:rPr>
-              <w:t xml:space="preserve">    "id</w:t>
+              <w:t xml:space="preserve">    "</w:t>
             </w:r>
             <w:r>
               <w:rPr>
@@ -13272,7 +14233,7 @@
                 <w:sz w:val="20"/>
                 <w:szCs w:val="20"/>
               </w:rPr>
-              <w:t>":"</w:t>
+              <w:t>idKlase</w:t>
             </w:r>
             <w:r>
               <w:rPr>
@@ -13281,7 +14242,7 @@
                 <w:sz w:val="20"/>
                 <w:szCs w:val="20"/>
               </w:rPr>
-              <w:t>7</w:t>
+              <w:t>"</w:t>
             </w:r>
             <w:r>
               <w:rPr>
@@ -13290,7 +14251,43 @@
                 <w:sz w:val="20"/>
                 <w:szCs w:val="20"/>
               </w:rPr>
-              <w:t>",</w:t>
+              <w:t xml:space="preserve">: </w:t>
+            </w:r>
+            <w:r>
+              <w:rPr>
+                <w:rFonts w:ascii="Courier New" w:eastAsia="Times New Roman" w:hAnsi="Courier New" w:cs="Courier New"/>
+                <w:color w:val="000000"/>
+                <w:sz w:val="20"/>
+                <w:szCs w:val="20"/>
+              </w:rPr>
+              <w:t>"</w:t>
+            </w:r>
+            <w:r>
+              <w:rPr>
+                <w:rFonts w:ascii="Courier New" w:eastAsia="Times New Roman" w:hAnsi="Courier New" w:cs="Courier New"/>
+                <w:color w:val="000000"/>
+                <w:sz w:val="20"/>
+                <w:szCs w:val="20"/>
+              </w:rPr>
+              <w:t>3</w:t>
+            </w:r>
+            <w:r>
+              <w:rPr>
+                <w:rFonts w:ascii="Courier New" w:eastAsia="Times New Roman" w:hAnsi="Courier New" w:cs="Courier New"/>
+                <w:color w:val="000000"/>
+                <w:sz w:val="20"/>
+                <w:szCs w:val="20"/>
+              </w:rPr>
+              <w:t>"</w:t>
+            </w:r>
+            <w:r>
+              <w:rPr>
+                <w:rFonts w:ascii="Courier New" w:eastAsia="Times New Roman" w:hAnsi="Courier New" w:cs="Courier New"/>
+                <w:color w:val="000000"/>
+                <w:sz w:val="20"/>
+                <w:szCs w:val="20"/>
+              </w:rPr>
+              <w:t>,</w:t>
             </w:r>
           </w:p>
           <w:p>
@@ -13328,7 +14325,7 @@
                 <w:sz w:val="20"/>
                 <w:szCs w:val="20"/>
               </w:rPr>
-              <w:t xml:space="preserve">    "</w:t>
+              <w:t xml:space="preserve">    "naziv</w:t>
             </w:r>
             <w:r>
               <w:rPr>
@@ -13337,7 +14334,7 @@
                 <w:sz w:val="20"/>
                 <w:szCs w:val="20"/>
               </w:rPr>
-              <w:t>mestoOd</w:t>
+              <w:t xml:space="preserve">Klase": </w:t>
             </w:r>
             <w:r>
               <w:rPr>
@@ -13346,7 +14343,7 @@
                 <w:sz w:val="20"/>
                 <w:szCs w:val="20"/>
               </w:rPr>
-              <w:t>":"</w:t>
+              <w:t>"</w:t>
             </w:r>
             <w:r>
               <w:rPr>
@@ -13355,7 +14352,7 @@
                 <w:sz w:val="20"/>
                 <w:szCs w:val="20"/>
               </w:rPr>
-              <w:t>Beograd</w:t>
+              <w:t>biznis</w:t>
             </w:r>
             <w:r>
               <w:rPr>
@@ -13364,7 +14361,7 @@
                 <w:sz w:val="20"/>
                 <w:szCs w:val="20"/>
               </w:rPr>
-              <w:t>",</w:t>
+              <w:t>"</w:t>
             </w:r>
           </w:p>
           <w:p>
@@ -13402,248 +14399,6 @@
                 <w:sz w:val="20"/>
                 <w:szCs w:val="20"/>
               </w:rPr>
-              <w:t xml:space="preserve">    "</w:t>
-            </w:r>
-            <w:r>
-              <w:rPr>
-                <w:rFonts w:ascii="Courier New" w:eastAsia="Times New Roman" w:hAnsi="Courier New" w:cs="Courier New"/>
-                <w:color w:val="000000"/>
-                <w:sz w:val="20"/>
-                <w:szCs w:val="20"/>
-              </w:rPr>
-              <w:t>mestoDo</w:t>
-            </w:r>
-            <w:r>
-              <w:rPr>
-                <w:rFonts w:ascii="Courier New" w:eastAsia="Times New Roman" w:hAnsi="Courier New" w:cs="Courier New"/>
-                <w:color w:val="000000"/>
-                <w:sz w:val="20"/>
-                <w:szCs w:val="20"/>
-              </w:rPr>
-              <w:t>"</w:t>
-            </w:r>
-            <w:proofErr w:type="gramStart"/>
-            <w:r>
-              <w:rPr>
-                <w:rFonts w:ascii="Courier New" w:eastAsia="Times New Roman" w:hAnsi="Courier New" w:cs="Courier New"/>
-                <w:color w:val="000000"/>
-                <w:sz w:val="20"/>
-                <w:szCs w:val="20"/>
-              </w:rPr>
-              <w:t>:”Pariz</w:t>
-            </w:r>
-            <w:proofErr w:type="gramEnd"/>
-            <w:r>
-              <w:rPr>
-                <w:rFonts w:ascii="Courier New" w:eastAsia="Times New Roman" w:hAnsi="Courier New" w:cs="Courier New"/>
-                <w:color w:val="000000"/>
-                <w:sz w:val="20"/>
-                <w:szCs w:val="20"/>
-              </w:rPr>
-              <w:t>",</w:t>
-            </w:r>
-          </w:p>
-          <w:p>
-            <w:pPr>
-              <w:tabs>
-                <w:tab w:val="left" w:pos="916"/>
-                <w:tab w:val="left" w:pos="1832"/>
-                <w:tab w:val="left" w:pos="2748"/>
-                <w:tab w:val="left" w:pos="3664"/>
-                <w:tab w:val="left" w:pos="4580"/>
-                <w:tab w:val="left" w:pos="5496"/>
-                <w:tab w:val="left" w:pos="6412"/>
-                <w:tab w:val="left" w:pos="7328"/>
-                <w:tab w:val="left" w:pos="8244"/>
-                <w:tab w:val="left" w:pos="9160"/>
-                <w:tab w:val="left" w:pos="10076"/>
-                <w:tab w:val="left" w:pos="10992"/>
-                <w:tab w:val="left" w:pos="11908"/>
-                <w:tab w:val="left" w:pos="12824"/>
-                <w:tab w:val="left" w:pos="13740"/>
-                <w:tab w:val="left" w:pos="14656"/>
-              </w:tabs>
-              <w:cnfStyle w:val="000000000000" w:firstRow="0" w:lastRow="0" w:firstColumn="0" w:lastColumn="0" w:oddVBand="0" w:evenVBand="0" w:oddHBand="0" w:evenHBand="0" w:firstRowFirstColumn="0" w:firstRowLastColumn="0" w:lastRowFirstColumn="0" w:lastRowLastColumn="0"/>
-              <w:rPr>
-                <w:rFonts w:ascii="Courier New" w:eastAsia="Times New Roman" w:hAnsi="Courier New" w:cs="Courier New"/>
-                <w:color w:val="000000"/>
-                <w:sz w:val="20"/>
-                <w:szCs w:val="20"/>
-              </w:rPr>
-            </w:pPr>
-            <w:r>
-              <w:rPr>
-                <w:rFonts w:ascii="Courier New" w:eastAsia="Times New Roman" w:hAnsi="Courier New" w:cs="Courier New"/>
-                <w:color w:val="000000"/>
-                <w:sz w:val="20"/>
-                <w:szCs w:val="20"/>
-              </w:rPr>
-              <w:t xml:space="preserve">    "</w:t>
-            </w:r>
-            <w:r>
-              <w:rPr>
-                <w:rFonts w:ascii="Courier New" w:eastAsia="Times New Roman" w:hAnsi="Courier New" w:cs="Courier New"/>
-                <w:color w:val="000000"/>
-                <w:sz w:val="20"/>
-                <w:szCs w:val="20"/>
-              </w:rPr>
-              <w:t>klasa</w:t>
-            </w:r>
-            <w:r>
-              <w:rPr>
-                <w:rFonts w:ascii="Courier New" w:eastAsia="Times New Roman" w:hAnsi="Courier New" w:cs="Courier New"/>
-                <w:color w:val="000000"/>
-                <w:sz w:val="20"/>
-                <w:szCs w:val="20"/>
-              </w:rPr>
-              <w:t>":"</w:t>
-            </w:r>
-            <w:r>
-              <w:rPr>
-                <w:rFonts w:ascii="Courier New" w:eastAsia="Times New Roman" w:hAnsi="Courier New" w:cs="Courier New"/>
-                <w:color w:val="000000"/>
-                <w:sz w:val="20"/>
-                <w:szCs w:val="20"/>
-              </w:rPr>
-              <w:t>3</w:t>
-            </w:r>
-            <w:r>
-              <w:rPr>
-                <w:rFonts w:ascii="Courier New" w:eastAsia="Times New Roman" w:hAnsi="Courier New" w:cs="Courier New"/>
-                <w:color w:val="000000"/>
-                <w:sz w:val="20"/>
-                <w:szCs w:val="20"/>
-              </w:rPr>
-              <w:t>"</w:t>
-            </w:r>
-          </w:p>
-          <w:p>
-            <w:pPr>
-              <w:tabs>
-                <w:tab w:val="left" w:pos="916"/>
-                <w:tab w:val="left" w:pos="1832"/>
-                <w:tab w:val="left" w:pos="2748"/>
-                <w:tab w:val="left" w:pos="3664"/>
-                <w:tab w:val="left" w:pos="4580"/>
-                <w:tab w:val="left" w:pos="5496"/>
-                <w:tab w:val="left" w:pos="6412"/>
-                <w:tab w:val="left" w:pos="7328"/>
-                <w:tab w:val="left" w:pos="8244"/>
-                <w:tab w:val="left" w:pos="9160"/>
-                <w:tab w:val="left" w:pos="10076"/>
-                <w:tab w:val="left" w:pos="10992"/>
-                <w:tab w:val="left" w:pos="11908"/>
-                <w:tab w:val="left" w:pos="12824"/>
-                <w:tab w:val="left" w:pos="13740"/>
-                <w:tab w:val="left" w:pos="14656"/>
-              </w:tabs>
-              <w:cnfStyle w:val="000000000000" w:firstRow="0" w:lastRow="0" w:firstColumn="0" w:lastColumn="0" w:oddVBand="0" w:evenVBand="0" w:oddHBand="0" w:evenHBand="0" w:firstRowFirstColumn="0" w:firstRowLastColumn="0" w:lastRowFirstColumn="0" w:lastRowLastColumn="0"/>
-              <w:rPr>
-                <w:rFonts w:ascii="Courier New" w:eastAsia="Times New Roman" w:hAnsi="Courier New" w:cs="Courier New"/>
-                <w:color w:val="000000"/>
-                <w:sz w:val="20"/>
-                <w:szCs w:val="20"/>
-              </w:rPr>
-            </w:pPr>
-            <w:r>
-              <w:rPr>
-                <w:rFonts w:ascii="Courier New" w:eastAsia="Times New Roman" w:hAnsi="Courier New" w:cs="Courier New"/>
-                <w:color w:val="000000"/>
-                <w:sz w:val="20"/>
-                <w:szCs w:val="20"/>
-              </w:rPr>
-              <w:t xml:space="preserve">    </w:t>
-            </w:r>
-            <w:r>
-              <w:rPr>
-                <w:rFonts w:ascii="Courier New" w:eastAsia="Times New Roman" w:hAnsi="Courier New" w:cs="Courier New"/>
-                <w:color w:val="000000"/>
-                <w:sz w:val="20"/>
-                <w:szCs w:val="20"/>
-              </w:rPr>
-              <w:t>"</w:t>
-            </w:r>
-            <w:r>
-              <w:rPr>
-                <w:rFonts w:ascii="Courier New" w:eastAsia="Times New Roman" w:hAnsi="Courier New" w:cs="Courier New"/>
-                <w:color w:val="000000"/>
-                <w:sz w:val="20"/>
-                <w:szCs w:val="20"/>
-              </w:rPr>
-              <w:t>cena</w:t>
-            </w:r>
-            <w:r>
-              <w:rPr>
-                <w:rFonts w:ascii="Courier New" w:eastAsia="Times New Roman" w:hAnsi="Courier New" w:cs="Courier New"/>
-                <w:color w:val="000000"/>
-                <w:sz w:val="20"/>
-                <w:szCs w:val="20"/>
-              </w:rPr>
-              <w:t>":"</w:t>
-            </w:r>
-            <w:r>
-              <w:rPr>
-                <w:rFonts w:ascii="Courier New" w:eastAsia="Times New Roman" w:hAnsi="Courier New" w:cs="Courier New"/>
-                <w:color w:val="000000"/>
-                <w:sz w:val="20"/>
-                <w:szCs w:val="20"/>
-              </w:rPr>
-              <w:t>3</w:t>
-            </w:r>
-            <w:r>
-              <w:rPr>
-                <w:rFonts w:ascii="Courier New" w:eastAsia="Times New Roman" w:hAnsi="Courier New" w:cs="Courier New"/>
-                <w:color w:val="000000"/>
-                <w:sz w:val="20"/>
-                <w:szCs w:val="20"/>
-              </w:rPr>
-              <w:t>6014</w:t>
-            </w:r>
-            <w:r>
-              <w:rPr>
-                <w:rFonts w:ascii="Courier New" w:eastAsia="Times New Roman" w:hAnsi="Courier New" w:cs="Courier New"/>
-                <w:color w:val="000000"/>
-                <w:sz w:val="20"/>
-                <w:szCs w:val="20"/>
-              </w:rPr>
-              <w:t>"</w:t>
-            </w:r>
-          </w:p>
-          <w:p>
-            <w:pPr>
-              <w:tabs>
-                <w:tab w:val="left" w:pos="916"/>
-                <w:tab w:val="left" w:pos="1832"/>
-                <w:tab w:val="left" w:pos="2748"/>
-                <w:tab w:val="left" w:pos="3664"/>
-                <w:tab w:val="left" w:pos="4580"/>
-                <w:tab w:val="left" w:pos="5496"/>
-                <w:tab w:val="left" w:pos="6412"/>
-                <w:tab w:val="left" w:pos="7328"/>
-                <w:tab w:val="left" w:pos="8244"/>
-                <w:tab w:val="left" w:pos="9160"/>
-                <w:tab w:val="left" w:pos="10076"/>
-                <w:tab w:val="left" w:pos="10992"/>
-                <w:tab w:val="left" w:pos="11908"/>
-                <w:tab w:val="left" w:pos="12824"/>
-                <w:tab w:val="left" w:pos="13740"/>
-                <w:tab w:val="left" w:pos="14656"/>
-              </w:tabs>
-              <w:cnfStyle w:val="000000000000" w:firstRow="0" w:lastRow="0" w:firstColumn="0" w:lastColumn="0" w:oddVBand="0" w:evenVBand="0" w:oddHBand="0" w:evenHBand="0" w:firstRowFirstColumn="0" w:firstRowLastColumn="0" w:lastRowFirstColumn="0" w:lastRowLastColumn="0"/>
-              <w:rPr>
-                <w:rFonts w:ascii="Courier New" w:eastAsia="Times New Roman" w:hAnsi="Courier New" w:cs="Courier New"/>
-                <w:color w:val="000000"/>
-                <w:sz w:val="20"/>
-                <w:szCs w:val="20"/>
-              </w:rPr>
-            </w:pPr>
-            <w:r>
-              <w:rPr>
-                <w:rFonts w:ascii="Courier New" w:eastAsia="Times New Roman" w:hAnsi="Courier New" w:cs="Courier New"/>
-                <w:color w:val="000000"/>
-                <w:sz w:val="20"/>
-                <w:szCs w:val="20"/>
-              </w:rPr>
               <w:t xml:space="preserve">  }</w:t>
             </w:r>
           </w:p>
@@ -13712,31 +14467,65 @@
     <w:p/>
     <w:p>
       <w:pPr>
-        <w:spacing w:after="200" w:line="276" w:lineRule="auto"/>
-      </w:pPr>
-      <w:r>
-        <w:br w:type="page"/>
-      </w:r>
-    </w:p>
-    <w:p>
-      <w:pPr>
         <w:pStyle w:val="Heading3"/>
       </w:pPr>
-      <w:bookmarkStart w:id="50" w:name="_Toc31937178"/>
-      <w:r>
-        <w:t xml:space="preserve">2.5.2 </w:t>
+    </w:p>
+    <w:p>
+      <w:pPr>
+        <w:pStyle w:val="Heading3"/>
+      </w:pPr>
+    </w:p>
+    <w:p>
+      <w:pPr>
+        <w:pStyle w:val="Heading3"/>
+      </w:pPr>
+    </w:p>
+    <w:p>
+      <w:pPr>
+        <w:pStyle w:val="Heading3"/>
+      </w:pPr>
+    </w:p>
+    <w:p>
+      <w:pPr>
+        <w:pStyle w:val="Heading3"/>
+      </w:pPr>
+    </w:p>
+    <w:p/>
+    <w:p>
+      <w:pPr>
+        <w:pStyle w:val="Heading3"/>
+        <w:rPr>
+          <w:rFonts w:asciiTheme="minorHAnsi" w:eastAsiaTheme="minorHAnsi" w:hAnsiTheme="minorHAnsi" w:cstheme="minorBidi"/>
+          <w:b w:val="0"/>
+          <w:bCs w:val="0"/>
+          <w:color w:val="auto"/>
+        </w:rPr>
+      </w:pPr>
+    </w:p>
+    <w:p/>
+    <w:p/>
+    <w:p/>
+    <w:p/>
+    <w:p>
+      <w:pPr>
+        <w:pStyle w:val="Heading3"/>
+      </w:pPr>
+      <w:bookmarkStart w:id="50" w:name="_Toc31937179"/>
+      <w:r>
+        <w:t xml:space="preserve">2.5.3 </w:t>
       </w:r>
       <w:r>
         <w:t xml:space="preserve">Funkcija </w:t>
       </w:r>
-      <w:proofErr w:type="gramStart"/>
-      <w:r>
-        <w:t>sveKlase</w:t>
+      <w:r>
+        <w:t>ubaciKorisnika</w:t>
       </w:r>
       <w:r>
         <w:t>(</w:t>
       </w:r>
-      <w:proofErr w:type="gramEnd"/>
+      <w:r>
+        <w:t>data</w:t>
+      </w:r>
       <w:r>
         <w:t>)</w:t>
       </w:r>
@@ -13791,13 +14580,13 @@
               <w:rPr>
                 <w:rFonts w:eastAsia="Arial Unicode MS"/>
               </w:rPr>
-              <w:t xml:space="preserve">Vraćanje svih tipova </w:t>
+              <w:t xml:space="preserve">Dodavanje novog </w:t>
             </w:r>
             <w:r>
               <w:rPr>
                 <w:rFonts w:eastAsia="Arial Unicode MS"/>
               </w:rPr>
-              <w:t>klasa</w:t>
+              <w:t>korisnika</w:t>
             </w:r>
           </w:p>
         </w:tc>
@@ -13840,7 +14629,7 @@
               <w:rPr>
                 <w:rFonts w:eastAsia="Arial Unicode MS"/>
               </w:rPr>
-              <w:t>GET</w:t>
+              <w:t>POST</w:t>
             </w:r>
           </w:p>
         </w:tc>
@@ -13886,25 +14675,7 @@
               <w:rPr>
                 <w:rFonts w:eastAsia="Arial Unicode MS"/>
               </w:rPr>
-              <w:t>kla</w:t>
-            </w:r>
-            <w:r>
-              <w:rPr>
-                <w:rFonts w:eastAsia="Arial Unicode MS"/>
-              </w:rPr>
-              <w:t>s</w:t>
-            </w:r>
-            <w:r>
-              <w:rPr>
-                <w:rFonts w:eastAsia="Arial Unicode MS"/>
-              </w:rPr>
-              <w:t>e</w:t>
-            </w:r>
-            <w:r>
-              <w:rPr>
-                <w:rFonts w:eastAsia="Arial Unicode MS"/>
-              </w:rPr>
-              <w:t>.json</w:t>
+              <w:t>ubaciKorisnika.json</w:t>
             </w:r>
           </w:p>
         </w:tc>
@@ -13978,17 +14749,233 @@
           </w:tcPr>
           <w:p>
             <w:pPr>
+              <w:pStyle w:val="HTMLPreformatted"/>
               <w:cnfStyle w:val="000000000000" w:firstRow="0" w:lastRow="0" w:firstColumn="0" w:lastColumn="0" w:oddVBand="0" w:evenVBand="0" w:oddHBand="0" w:evenHBand="0" w:firstRowFirstColumn="0" w:firstRowLastColumn="0" w:lastRowFirstColumn="0" w:lastRowLastColumn="0"/>
               <w:rPr>
                 <w:rFonts w:eastAsia="Arial Unicode MS"/>
-                <w:color w:val="FF0000"/>
               </w:rPr>
             </w:pPr>
             <w:r>
               <w:rPr>
                 <w:rFonts w:eastAsia="Arial Unicode MS"/>
               </w:rPr>
-              <w:t>(nema)</w:t>
+              <w:t>JSON objekat sa atributima idKorisnik[int], name[varchar], username[varchar], password[varchar], admin[int], telefon[varchar],</w:t>
+            </w:r>
+          </w:p>
+          <w:p>
+            <w:pPr>
+              <w:pStyle w:val="HTMLPreformatted"/>
+              <w:cnfStyle w:val="000000000000" w:firstRow="0" w:lastRow="0" w:firstColumn="0" w:lastColumn="0" w:oddVBand="0" w:evenVBand="0" w:oddHBand="0" w:evenHBand="0" w:firstRowFirstColumn="0" w:firstRowLastColumn="0" w:lastRowFirstColumn="0" w:lastRowLastColumn="0"/>
+              <w:rPr>
+                <w:rFonts w:eastAsia="Arial Unicode MS"/>
+              </w:rPr>
+            </w:pPr>
+            <w:r>
+              <w:rPr>
+                <w:rFonts w:eastAsia="Arial Unicode MS"/>
+              </w:rPr>
+              <w:t>Primer:</w:t>
+            </w:r>
+          </w:p>
+          <w:p>
+            <w:pPr>
+              <w:pStyle w:val="HTMLPreformatted"/>
+              <w:cnfStyle w:val="000000000000" w:firstRow="0" w:lastRow="0" w:firstColumn="0" w:lastColumn="0" w:oddVBand="0" w:evenVBand="0" w:oddHBand="0" w:evenHBand="0" w:firstRowFirstColumn="0" w:firstRowLastColumn="0" w:lastRowFirstColumn="0" w:lastRowLastColumn="0"/>
+              <w:rPr>
+                <w:rFonts w:eastAsia="Arial Unicode MS"/>
+              </w:rPr>
+            </w:pPr>
+            <w:r>
+              <w:rPr>
+                <w:rFonts w:eastAsia="Arial Unicode MS"/>
+              </w:rPr>
+              <w:t>{</w:t>
+            </w:r>
+          </w:p>
+          <w:p>
+            <w:pPr>
+              <w:pStyle w:val="HTMLPreformatted"/>
+              <w:cnfStyle w:val="000000000000" w:firstRow="0" w:lastRow="0" w:firstColumn="0" w:lastColumn="0" w:oddVBand="0" w:evenVBand="0" w:oddHBand="0" w:evenHBand="0" w:firstRowFirstColumn="0" w:firstRowLastColumn="0" w:lastRowFirstColumn="0" w:lastRowLastColumn="0"/>
+              <w:rPr>
+                <w:rFonts w:eastAsia="Arial Unicode MS"/>
+              </w:rPr>
+            </w:pPr>
+            <w:r>
+              <w:rPr>
+                <w:rFonts w:eastAsia="Arial Unicode MS"/>
+              </w:rPr>
+              <w:t xml:space="preserve">    "idKorisnik</w:t>
+            </w:r>
+            <w:r>
+              <w:rPr>
+                <w:rFonts w:eastAsia="Arial Unicode MS"/>
+              </w:rPr>
+              <w:t>a</w:t>
+            </w:r>
+            <w:r>
+              <w:rPr>
+                <w:rFonts w:eastAsia="Arial Unicode MS"/>
+              </w:rPr>
+              <w:t>":"1",</w:t>
+            </w:r>
+          </w:p>
+          <w:p>
+            <w:pPr>
+              <w:pStyle w:val="HTMLPreformatted"/>
+              <w:cnfStyle w:val="000000000000" w:firstRow="0" w:lastRow="0" w:firstColumn="0" w:lastColumn="0" w:oddVBand="0" w:evenVBand="0" w:oddHBand="0" w:evenHBand="0" w:firstRowFirstColumn="0" w:firstRowLastColumn="0" w:lastRowFirstColumn="0" w:lastRowLastColumn="0"/>
+              <w:rPr>
+                <w:rFonts w:eastAsia="Arial Unicode MS"/>
+              </w:rPr>
+            </w:pPr>
+            <w:r>
+              <w:rPr>
+                <w:rFonts w:eastAsia="Arial Unicode MS"/>
+              </w:rPr>
+              <w:t xml:space="preserve">    "name":"</w:t>
+            </w:r>
+            <w:r>
+              <w:rPr>
+                <w:rFonts w:eastAsia="Arial Unicode MS"/>
+              </w:rPr>
+              <w:t>Marija Bjelopetrovic</w:t>
+            </w:r>
+            <w:r>
+              <w:rPr>
+                <w:rFonts w:eastAsia="Arial Unicode MS"/>
+              </w:rPr>
+              <w:t>",</w:t>
+            </w:r>
+          </w:p>
+          <w:p>
+            <w:pPr>
+              <w:pStyle w:val="HTMLPreformatted"/>
+              <w:cnfStyle w:val="000000000000" w:firstRow="0" w:lastRow="0" w:firstColumn="0" w:lastColumn="0" w:oddVBand="0" w:evenVBand="0" w:oddHBand="0" w:evenHBand="0" w:firstRowFirstColumn="0" w:firstRowLastColumn="0" w:lastRowFirstColumn="0" w:lastRowLastColumn="0"/>
+              <w:rPr>
+                <w:rFonts w:eastAsia="Arial Unicode MS"/>
+              </w:rPr>
+            </w:pPr>
+            <w:r>
+              <w:rPr>
+                <w:rFonts w:eastAsia="Arial Unicode MS"/>
+              </w:rPr>
+              <w:t xml:space="preserve">    "usename":"</w:t>
+            </w:r>
+            <w:r>
+              <w:rPr>
+                <w:rFonts w:eastAsia="Arial Unicode MS"/>
+              </w:rPr>
+              <w:t>marija</w:t>
+            </w:r>
+            <w:r>
+              <w:rPr>
+                <w:rFonts w:eastAsia="Arial Unicode MS"/>
+              </w:rPr>
+              <w:t>",</w:t>
+            </w:r>
+          </w:p>
+          <w:p>
+            <w:pPr>
+              <w:pStyle w:val="HTMLPreformatted"/>
+              <w:cnfStyle w:val="000000000000" w:firstRow="0" w:lastRow="0" w:firstColumn="0" w:lastColumn="0" w:oddVBand="0" w:evenVBand="0" w:oddHBand="0" w:evenHBand="0" w:firstRowFirstColumn="0" w:firstRowLastColumn="0" w:lastRowFirstColumn="0" w:lastRowLastColumn="0"/>
+              <w:rPr>
+                <w:rFonts w:eastAsia="Arial Unicode MS"/>
+              </w:rPr>
+            </w:pPr>
+            <w:r>
+              <w:rPr>
+                <w:rFonts w:eastAsia="Arial Unicode MS"/>
+              </w:rPr>
+              <w:t xml:space="preserve">    "password":"</w:t>
+            </w:r>
+            <w:r>
+              <w:rPr>
+                <w:rFonts w:eastAsia="Arial Unicode MS"/>
+              </w:rPr>
+              <w:t>marija97</w:t>
+            </w:r>
+            <w:r>
+              <w:rPr>
+                <w:rFonts w:eastAsia="Arial Unicode MS"/>
+              </w:rPr>
+              <w:t>"</w:t>
+            </w:r>
+          </w:p>
+          <w:p>
+            <w:pPr>
+              <w:pStyle w:val="HTMLPreformatted"/>
+              <w:cnfStyle w:val="000000000000" w:firstRow="0" w:lastRow="0" w:firstColumn="0" w:lastColumn="0" w:oddVBand="0" w:evenVBand="0" w:oddHBand="0" w:evenHBand="0" w:firstRowFirstColumn="0" w:firstRowLastColumn="0" w:lastRowFirstColumn="0" w:lastRowLastColumn="0"/>
+              <w:rPr>
+                <w:rFonts w:eastAsia="Arial Unicode MS"/>
+              </w:rPr>
+            </w:pPr>
+            <w:r>
+              <w:rPr>
+                <w:rFonts w:eastAsia="Arial Unicode MS"/>
+              </w:rPr>
+              <w:t xml:space="preserve">    </w:t>
+            </w:r>
+            <w:r>
+              <w:rPr>
+                <w:rFonts w:eastAsia="Arial Unicode MS"/>
+              </w:rPr>
+              <w:t>"admin":"1</w:t>
+            </w:r>
+            <w:r>
+              <w:rPr>
+                <w:rFonts w:eastAsia="Arial Unicode MS"/>
+              </w:rPr>
+              <w:t>"</w:t>
+            </w:r>
+          </w:p>
+          <w:p>
+            <w:pPr>
+              <w:pStyle w:val="HTMLPreformatted"/>
+              <w:cnfStyle w:val="000000000000" w:firstRow="0" w:lastRow="0" w:firstColumn="0" w:lastColumn="0" w:oddVBand="0" w:evenVBand="0" w:oddHBand="0" w:evenHBand="0" w:firstRowFirstColumn="0" w:firstRowLastColumn="0" w:lastRowFirstColumn="0" w:lastRowLastColumn="0"/>
+              <w:rPr>
+                <w:rFonts w:eastAsia="Arial Unicode MS"/>
+              </w:rPr>
+            </w:pPr>
+            <w:r>
+              <w:rPr>
+                <w:rFonts w:eastAsia="Arial Unicode MS"/>
+              </w:rPr>
+              <w:t xml:space="preserve">    </w:t>
+            </w:r>
+            <w:r>
+              <w:rPr>
+                <w:rFonts w:eastAsia="Arial Unicode MS"/>
+              </w:rPr>
+              <w:t>"telefon":"063418418</w:t>
+            </w:r>
+            <w:r>
+              <w:rPr>
+                <w:rFonts w:eastAsia="Arial Unicode MS"/>
+              </w:rPr>
+              <w:t>"</w:t>
+            </w:r>
+          </w:p>
+          <w:p>
+            <w:pPr>
+              <w:pStyle w:val="HTMLPreformatted"/>
+              <w:cnfStyle w:val="000000000000" w:firstRow="0" w:lastRow="0" w:firstColumn="0" w:lastColumn="0" w:oddVBand="0" w:evenVBand="0" w:oddHBand="0" w:evenHBand="0" w:firstRowFirstColumn="0" w:firstRowLastColumn="0" w:lastRowFirstColumn="0" w:lastRowLastColumn="0"/>
+              <w:rPr>
+                <w:rFonts w:eastAsia="Arial Unicode MS"/>
+              </w:rPr>
+            </w:pPr>
+          </w:p>
+          <w:p>
+            <w:pPr>
+              <w:pStyle w:val="HTMLPreformatted"/>
+              <w:cnfStyle w:val="000000000000" w:firstRow="0" w:lastRow="0" w:firstColumn="0" w:lastColumn="0" w:oddVBand="0" w:evenVBand="0" w:oddHBand="0" w:evenHBand="0" w:firstRowFirstColumn="0" w:firstRowLastColumn="0" w:lastRowFirstColumn="0" w:lastRowLastColumn="0"/>
+              <w:rPr>
+                <w:rFonts w:eastAsia="Arial Unicode MS"/>
+              </w:rPr>
+            </w:pPr>
+            <w:r>
+              <w:rPr>
+                <w:rFonts w:eastAsia="Arial Unicode MS"/>
+              </w:rPr>
+              <w:t xml:space="preserve">  }</w:t>
             </w:r>
           </w:p>
         </w:tc>
@@ -14031,7 +15018,7 @@
               <w:rPr>
                 <w:rFonts w:eastAsia="Arial Unicode MS"/>
               </w:rPr>
-              <w:t>(nema)</w:t>
+              <w:t>application/json</w:t>
             </w:r>
           </w:p>
         </w:tc>
@@ -14071,57 +15058,7 @@
               <w:rPr>
                 <w:rFonts w:eastAsia="Arial Unicode MS"/>
               </w:rPr>
-              <w:t xml:space="preserve">JSON objekat </w:t>
-            </w:r>
-            <w:r>
-              <w:rPr>
-                <w:rFonts w:eastAsia="Arial Unicode MS"/>
-              </w:rPr>
-              <w:t>sa atributima i</w:t>
-            </w:r>
-            <w:r>
-              <w:rPr>
-                <w:rFonts w:eastAsia="Arial Unicode MS"/>
-              </w:rPr>
-              <w:t>d</w:t>
-            </w:r>
-            <w:r>
-              <w:rPr>
-                <w:rFonts w:eastAsia="Arial Unicode MS"/>
-              </w:rPr>
-              <w:t>Klase</w:t>
-            </w:r>
-            <w:r>
-              <w:rPr>
-                <w:rFonts w:eastAsia="Arial Unicode MS"/>
-              </w:rPr>
-              <w:t>[</w:t>
-            </w:r>
-            <w:r>
-              <w:rPr>
-                <w:rFonts w:eastAsia="Arial Unicode MS"/>
-              </w:rPr>
-              <w:t>int</w:t>
-            </w:r>
-            <w:proofErr w:type="gramStart"/>
-            <w:r>
-              <w:rPr>
-                <w:rFonts w:eastAsia="Arial Unicode MS"/>
-              </w:rPr>
-              <w:t>],</w:t>
-            </w:r>
-            <w:r>
-              <w:rPr>
-                <w:rFonts w:eastAsia="Arial Unicode MS"/>
-              </w:rPr>
-              <w:t>nazivKlase</w:t>
-            </w:r>
-            <w:proofErr w:type="gramEnd"/>
-            <w:r>
-              <w:rPr>
-                <w:rFonts w:eastAsia="Arial Unicode MS"/>
-              </w:rPr>
-              <w:t>[string]</w:t>
+              <w:t>JSON objekat sa jednim atributom, poruka[string].</w:t>
             </w:r>
           </w:p>
           <w:p>
@@ -14140,262 +15077,43 @@
           </w:p>
           <w:p>
             <w:pPr>
-              <w:tabs>
-                <w:tab w:val="left" w:pos="916"/>
-                <w:tab w:val="left" w:pos="1832"/>
-                <w:tab w:val="left" w:pos="2748"/>
-                <w:tab w:val="left" w:pos="3664"/>
-                <w:tab w:val="left" w:pos="4580"/>
-                <w:tab w:val="left" w:pos="5496"/>
-                <w:tab w:val="left" w:pos="6412"/>
-                <w:tab w:val="left" w:pos="7328"/>
-                <w:tab w:val="left" w:pos="8244"/>
-                <w:tab w:val="left" w:pos="9160"/>
-                <w:tab w:val="left" w:pos="10076"/>
-                <w:tab w:val="left" w:pos="10992"/>
-                <w:tab w:val="left" w:pos="11908"/>
-                <w:tab w:val="left" w:pos="12824"/>
-                <w:tab w:val="left" w:pos="13740"/>
-                <w:tab w:val="left" w:pos="14656"/>
-              </w:tabs>
               <w:cnfStyle w:val="000000000000" w:firstRow="0" w:lastRow="0" w:firstColumn="0" w:lastColumn="0" w:oddVBand="0" w:evenVBand="0" w:oddHBand="0" w:evenHBand="0" w:firstRowFirstColumn="0" w:firstRowLastColumn="0" w:lastRowFirstColumn="0" w:lastRowLastColumn="0"/>
               <w:rPr>
-                <w:rFonts w:ascii="Courier New" w:eastAsia="Times New Roman" w:hAnsi="Courier New" w:cs="Courier New"/>
-                <w:color w:val="000000"/>
-                <w:sz w:val="20"/>
-                <w:szCs w:val="20"/>
+                <w:rFonts w:ascii="Courier New" w:eastAsia="Arial Unicode MS" w:hAnsi="Courier New" w:cs="Courier New"/>
               </w:rPr>
             </w:pPr>
             <w:r>
               <w:rPr>
-                <w:rFonts w:ascii="Courier New" w:eastAsia="Times New Roman" w:hAnsi="Courier New" w:cs="Courier New"/>
-                <w:color w:val="000000"/>
-                <w:sz w:val="20"/>
-                <w:szCs w:val="20"/>
+                <w:rFonts w:ascii="Courier New" w:eastAsia="Arial Unicode MS" w:hAnsi="Courier New" w:cs="Courier New"/>
               </w:rPr>
               <w:t>{</w:t>
-            </w:r>
-          </w:p>
-          <w:p>
-            <w:pPr>
-              <w:tabs>
-                <w:tab w:val="left" w:pos="916"/>
-                <w:tab w:val="left" w:pos="1832"/>
-                <w:tab w:val="left" w:pos="2748"/>
-                <w:tab w:val="left" w:pos="3664"/>
-                <w:tab w:val="left" w:pos="4580"/>
-                <w:tab w:val="left" w:pos="5496"/>
-                <w:tab w:val="left" w:pos="6412"/>
-                <w:tab w:val="left" w:pos="7328"/>
-                <w:tab w:val="left" w:pos="8244"/>
-                <w:tab w:val="left" w:pos="9160"/>
-                <w:tab w:val="left" w:pos="10076"/>
-                <w:tab w:val="left" w:pos="10992"/>
-                <w:tab w:val="left" w:pos="11908"/>
-                <w:tab w:val="left" w:pos="12824"/>
-                <w:tab w:val="left" w:pos="13740"/>
-                <w:tab w:val="left" w:pos="14656"/>
-              </w:tabs>
-              <w:cnfStyle w:val="000000000000" w:firstRow="0" w:lastRow="0" w:firstColumn="0" w:lastColumn="0" w:oddVBand="0" w:evenVBand="0" w:oddHBand="0" w:evenHBand="0" w:firstRowFirstColumn="0" w:firstRowLastColumn="0" w:lastRowFirstColumn="0" w:lastRowLastColumn="0"/>
-              <w:rPr>
-                <w:rFonts w:ascii="Courier New" w:eastAsia="Times New Roman" w:hAnsi="Courier New" w:cs="Courier New"/>
-                <w:color w:val="000000"/>
-                <w:sz w:val="20"/>
-                <w:szCs w:val="20"/>
-              </w:rPr>
-            </w:pPr>
-            <w:r>
-              <w:rPr>
-                <w:rFonts w:ascii="Courier New" w:eastAsia="Times New Roman" w:hAnsi="Courier New" w:cs="Courier New"/>
-                <w:color w:val="000000"/>
-                <w:sz w:val="20"/>
-                <w:szCs w:val="20"/>
-              </w:rPr>
-              <w:t xml:space="preserve">    "</w:t>
-            </w:r>
-            <w:r>
-              <w:rPr>
-                <w:rFonts w:ascii="Courier New" w:eastAsia="Times New Roman" w:hAnsi="Courier New" w:cs="Courier New"/>
-                <w:color w:val="000000"/>
-                <w:sz w:val="20"/>
-                <w:szCs w:val="20"/>
-              </w:rPr>
-              <w:t>idKlase</w:t>
-            </w:r>
-            <w:r>
-              <w:rPr>
-                <w:rFonts w:ascii="Courier New" w:eastAsia="Times New Roman" w:hAnsi="Courier New" w:cs="Courier New"/>
-                <w:color w:val="000000"/>
-                <w:sz w:val="20"/>
-                <w:szCs w:val="20"/>
-              </w:rPr>
-              <w:t>"</w:t>
-            </w:r>
-            <w:r>
-              <w:rPr>
-                <w:rFonts w:ascii="Courier New" w:eastAsia="Times New Roman" w:hAnsi="Courier New" w:cs="Courier New"/>
-                <w:color w:val="000000"/>
-                <w:sz w:val="20"/>
-                <w:szCs w:val="20"/>
-              </w:rPr>
-              <w:t xml:space="preserve">: </w:t>
-            </w:r>
-            <w:r>
-              <w:rPr>
-                <w:rFonts w:ascii="Courier New" w:eastAsia="Times New Roman" w:hAnsi="Courier New" w:cs="Courier New"/>
-                <w:color w:val="000000"/>
-                <w:sz w:val="20"/>
-                <w:szCs w:val="20"/>
-              </w:rPr>
-              <w:t>"</w:t>
-            </w:r>
-            <w:r>
-              <w:rPr>
-                <w:rFonts w:ascii="Courier New" w:eastAsia="Times New Roman" w:hAnsi="Courier New" w:cs="Courier New"/>
-                <w:color w:val="000000"/>
-                <w:sz w:val="20"/>
-                <w:szCs w:val="20"/>
-              </w:rPr>
-              <w:t>3</w:t>
-            </w:r>
-            <w:r>
-              <w:rPr>
-                <w:rFonts w:ascii="Courier New" w:eastAsia="Times New Roman" w:hAnsi="Courier New" w:cs="Courier New"/>
-                <w:color w:val="000000"/>
-                <w:sz w:val="20"/>
-                <w:szCs w:val="20"/>
-              </w:rPr>
-              <w:t>"</w:t>
-            </w:r>
-            <w:r>
-              <w:rPr>
-                <w:rFonts w:ascii="Courier New" w:eastAsia="Times New Roman" w:hAnsi="Courier New" w:cs="Courier New"/>
-                <w:color w:val="000000"/>
-                <w:sz w:val="20"/>
-                <w:szCs w:val="20"/>
-              </w:rPr>
-              <w:t>,</w:t>
-            </w:r>
-          </w:p>
-          <w:p>
-            <w:pPr>
-              <w:tabs>
-                <w:tab w:val="left" w:pos="916"/>
-                <w:tab w:val="left" w:pos="1832"/>
-                <w:tab w:val="left" w:pos="2748"/>
-                <w:tab w:val="left" w:pos="3664"/>
-                <w:tab w:val="left" w:pos="4580"/>
-                <w:tab w:val="left" w:pos="5496"/>
-                <w:tab w:val="left" w:pos="6412"/>
-                <w:tab w:val="left" w:pos="7328"/>
-                <w:tab w:val="left" w:pos="8244"/>
-                <w:tab w:val="left" w:pos="9160"/>
-                <w:tab w:val="left" w:pos="10076"/>
-                <w:tab w:val="left" w:pos="10992"/>
-                <w:tab w:val="left" w:pos="11908"/>
-                <w:tab w:val="left" w:pos="12824"/>
-                <w:tab w:val="left" w:pos="13740"/>
-                <w:tab w:val="left" w:pos="14656"/>
-              </w:tabs>
-              <w:cnfStyle w:val="000000000000" w:firstRow="0" w:lastRow="0" w:firstColumn="0" w:lastColumn="0" w:oddVBand="0" w:evenVBand="0" w:oddHBand="0" w:evenHBand="0" w:firstRowFirstColumn="0" w:firstRowLastColumn="0" w:lastRowFirstColumn="0" w:lastRowLastColumn="0"/>
-              <w:rPr>
-                <w:rFonts w:ascii="Courier New" w:eastAsia="Times New Roman" w:hAnsi="Courier New" w:cs="Courier New"/>
-                <w:color w:val="000000"/>
-                <w:sz w:val="20"/>
-                <w:szCs w:val="20"/>
-              </w:rPr>
-            </w:pPr>
-            <w:r>
-              <w:rPr>
-                <w:rFonts w:ascii="Courier New" w:eastAsia="Times New Roman" w:hAnsi="Courier New" w:cs="Courier New"/>
-                <w:color w:val="000000"/>
-                <w:sz w:val="20"/>
-                <w:szCs w:val="20"/>
-              </w:rPr>
-              <w:t xml:space="preserve">    "naziv</w:t>
-            </w:r>
-            <w:r>
-              <w:rPr>
-                <w:rFonts w:ascii="Courier New" w:eastAsia="Times New Roman" w:hAnsi="Courier New" w:cs="Courier New"/>
-                <w:color w:val="000000"/>
-                <w:sz w:val="20"/>
-                <w:szCs w:val="20"/>
-              </w:rPr>
-              <w:t xml:space="preserve">Klase": </w:t>
-            </w:r>
-            <w:r>
-              <w:rPr>
-                <w:rFonts w:ascii="Courier New" w:eastAsia="Times New Roman" w:hAnsi="Courier New" w:cs="Courier New"/>
-                <w:color w:val="000000"/>
-                <w:sz w:val="20"/>
-                <w:szCs w:val="20"/>
-              </w:rPr>
-              <w:t>"</w:t>
-            </w:r>
-            <w:r>
-              <w:rPr>
-                <w:rFonts w:ascii="Courier New" w:eastAsia="Times New Roman" w:hAnsi="Courier New" w:cs="Courier New"/>
-                <w:color w:val="000000"/>
-                <w:sz w:val="20"/>
-                <w:szCs w:val="20"/>
-              </w:rPr>
-              <w:t>biznis</w:t>
-            </w:r>
-            <w:r>
-              <w:rPr>
-                <w:rFonts w:ascii="Courier New" w:eastAsia="Times New Roman" w:hAnsi="Courier New" w:cs="Courier New"/>
-                <w:color w:val="000000"/>
-                <w:sz w:val="20"/>
-                <w:szCs w:val="20"/>
-              </w:rPr>
-              <w:t>"</w:t>
-            </w:r>
-          </w:p>
-          <w:p>
-            <w:pPr>
-              <w:tabs>
-                <w:tab w:val="left" w:pos="916"/>
-                <w:tab w:val="left" w:pos="1832"/>
-                <w:tab w:val="left" w:pos="2748"/>
-                <w:tab w:val="left" w:pos="3664"/>
-                <w:tab w:val="left" w:pos="4580"/>
-                <w:tab w:val="left" w:pos="5496"/>
-                <w:tab w:val="left" w:pos="6412"/>
-                <w:tab w:val="left" w:pos="7328"/>
-                <w:tab w:val="left" w:pos="8244"/>
-                <w:tab w:val="left" w:pos="9160"/>
-                <w:tab w:val="left" w:pos="10076"/>
-                <w:tab w:val="left" w:pos="10992"/>
-                <w:tab w:val="left" w:pos="11908"/>
-                <w:tab w:val="left" w:pos="12824"/>
-                <w:tab w:val="left" w:pos="13740"/>
-                <w:tab w:val="left" w:pos="14656"/>
-              </w:tabs>
-              <w:cnfStyle w:val="000000000000" w:firstRow="0" w:lastRow="0" w:firstColumn="0" w:lastColumn="0" w:oddVBand="0" w:evenVBand="0" w:oddHBand="0" w:evenHBand="0" w:firstRowFirstColumn="0" w:firstRowLastColumn="0" w:lastRowFirstColumn="0" w:lastRowLastColumn="0"/>
-              <w:rPr>
-                <w:rFonts w:ascii="Courier New" w:eastAsia="Times New Roman" w:hAnsi="Courier New" w:cs="Courier New"/>
-                <w:color w:val="000000"/>
-                <w:sz w:val="20"/>
-                <w:szCs w:val="20"/>
-              </w:rPr>
-            </w:pPr>
-            <w:r>
-              <w:rPr>
-                <w:rFonts w:ascii="Courier New" w:eastAsia="Times New Roman" w:hAnsi="Courier New" w:cs="Courier New"/>
-                <w:color w:val="000000"/>
-                <w:sz w:val="20"/>
-                <w:szCs w:val="20"/>
-              </w:rPr>
-              <w:t xml:space="preserve">  }</w:t>
             </w:r>
           </w:p>
           <w:p>
             <w:pPr>
               <w:cnfStyle w:val="000000000000" w:firstRow="0" w:lastRow="0" w:firstColumn="0" w:lastColumn="0" w:oddVBand="0" w:evenVBand="0" w:oddHBand="0" w:evenHBand="0" w:firstRowFirstColumn="0" w:firstRowLastColumn="0" w:lastRowFirstColumn="0" w:lastRowLastColumn="0"/>
               <w:rPr>
-                <w:rFonts w:eastAsia="Arial Unicode MS"/>
+                <w:rFonts w:ascii="Courier New" w:eastAsia="Arial Unicode MS" w:hAnsi="Courier New" w:cs="Courier New"/>
               </w:rPr>
             </w:pPr>
+            <w:r>
+              <w:rPr>
+                <w:rFonts w:ascii="Courier New" w:eastAsia="Arial Unicode MS" w:hAnsi="Courier New" w:cs="Courier New"/>
+              </w:rPr>
+              <w:t>"poruka":"</w:t>
+            </w:r>
+            <w:r>
+              <w:rPr>
+                <w:rFonts w:ascii="Courier New" w:eastAsia="Arial Unicode MS" w:hAnsi="Courier New" w:cs="Courier New"/>
+              </w:rPr>
+              <w:t>Uspesno!</w:t>
+            </w:r>
+            <w:r>
+              <w:rPr>
+                <w:rFonts w:ascii="Courier New" w:eastAsia="Arial Unicode MS" w:hAnsi="Courier New" w:cs="Courier New"/>
+              </w:rPr>
+              <w:t>"</w:t>
+            </w:r>
           </w:p>
           <w:p>
             <w:pPr>
@@ -14404,6 +15122,12 @@
                 <w:rFonts w:eastAsia="Arial Unicode MS"/>
               </w:rPr>
             </w:pPr>
+            <w:r>
+              <w:rPr>
+                <w:rFonts w:ascii="Courier New" w:eastAsia="Arial Unicode MS" w:hAnsi="Courier New" w:cs="Courier New"/>
+              </w:rPr>
+              <w:t>}</w:t>
+            </w:r>
           </w:p>
         </w:tc>
       </w:tr>
@@ -14452,717 +15176,6 @@
       </w:tr>
     </w:tbl>
     <w:p/>
-    <w:p>
-      <w:pPr>
-        <w:pStyle w:val="Heading3"/>
-      </w:pPr>
-    </w:p>
-    <w:p>
-      <w:pPr>
-        <w:pStyle w:val="Heading3"/>
-      </w:pPr>
-    </w:p>
-    <w:p>
-      <w:pPr>
-        <w:pStyle w:val="Heading3"/>
-      </w:pPr>
-    </w:p>
-    <w:p>
-      <w:pPr>
-        <w:pStyle w:val="Heading3"/>
-      </w:pPr>
-    </w:p>
-    <w:p>
-      <w:pPr>
-        <w:pStyle w:val="Heading3"/>
-      </w:pPr>
-    </w:p>
-    <w:p/>
-    <w:p>
-      <w:pPr>
-        <w:pStyle w:val="Heading3"/>
-        <w:rPr>
-          <w:rFonts w:asciiTheme="minorHAnsi" w:eastAsiaTheme="minorHAnsi" w:hAnsiTheme="minorHAnsi" w:cstheme="minorBidi"/>
-          <w:b w:val="0"/>
-          <w:bCs w:val="0"/>
-          <w:color w:val="auto"/>
-        </w:rPr>
-      </w:pPr>
-    </w:p>
-    <w:p/>
-    <w:p/>
-    <w:p/>
-    <w:p/>
-    <w:p>
-      <w:pPr>
-        <w:pStyle w:val="Heading3"/>
-      </w:pPr>
-      <w:bookmarkStart w:id="51" w:name="_Toc31937179"/>
-      <w:r>
-        <w:t xml:space="preserve">2.5.3 </w:t>
-      </w:r>
-      <w:r>
-        <w:t xml:space="preserve">Funkcija </w:t>
-      </w:r>
-      <w:r>
-        <w:t>ubaciKorisnika</w:t>
-      </w:r>
-      <w:r>
-        <w:t>(</w:t>
-      </w:r>
-      <w:r>
-        <w:t>data</w:t>
-      </w:r>
-      <w:r>
-        <w:t>)</w:t>
-      </w:r>
-      <w:bookmarkEnd w:id="51"/>
-    </w:p>
-    <w:p/>
-    <w:tbl>
-      <w:tblPr>
-        <w:tblStyle w:val="PlainTable3"/>
-        <w:tblW w:w="0" w:type="auto"/>
-        <w:tblLook w:val="04A0" w:firstRow="1" w:lastRow="0" w:firstColumn="1" w:lastColumn="0" w:noHBand="0" w:noVBand="1"/>
-      </w:tblPr>
-      <w:tblGrid>
-        <w:gridCol w:w="4077"/>
-        <w:gridCol w:w="5245"/>
-      </w:tblGrid>
-      <w:tr>
-        <w:trPr>
-          <w:cnfStyle w:val="100000000000" w:firstRow="1" w:lastRow="0" w:firstColumn="0" w:lastColumn="0" w:oddVBand="0" w:evenVBand="0" w:oddHBand="0" w:evenHBand="0" w:firstRowFirstColumn="0" w:firstRowLastColumn="0" w:lastRowFirstColumn="0" w:lastRowLastColumn="0"/>
-        </w:trPr>
-        <w:tc>
-          <w:tcPr>
-            <w:cnfStyle w:val="001000000100" w:firstRow="0" w:lastRow="0" w:firstColumn="1" w:lastColumn="0" w:oddVBand="0" w:evenVBand="0" w:oddHBand="0" w:evenHBand="0" w:firstRowFirstColumn="1" w:firstRowLastColumn="0" w:lastRowFirstColumn="0" w:lastRowLastColumn="0"/>
-            <w:tcW w:w="4077" w:type="dxa"/>
-          </w:tcPr>
-          <w:p>
-            <w:pPr>
-              <w:rPr>
-                <w:rFonts w:eastAsia="Arial Unicode MS"/>
-              </w:rPr>
-            </w:pPr>
-            <w:r>
-              <w:rPr>
-                <w:rFonts w:eastAsia="Arial Unicode MS"/>
-              </w:rPr>
-              <w:t>Opis funkcije</w:t>
-            </w:r>
-          </w:p>
-        </w:tc>
-        <w:tc>
-          <w:tcPr>
-            <w:tcW w:w="5245" w:type="dxa"/>
-          </w:tcPr>
-          <w:p>
-            <w:pPr>
-              <w:cnfStyle w:val="100000000000" w:firstRow="1" w:lastRow="0" w:firstColumn="0" w:lastColumn="0" w:oddVBand="0" w:evenVBand="0" w:oddHBand="0" w:evenHBand="0" w:firstRowFirstColumn="0" w:firstRowLastColumn="0" w:lastRowFirstColumn="0" w:lastRowLastColumn="0"/>
-              <w:rPr>
-                <w:rFonts w:eastAsia="Arial Unicode MS"/>
-              </w:rPr>
-            </w:pPr>
-            <w:r>
-              <w:rPr>
-                <w:rFonts w:eastAsia="Arial Unicode MS"/>
-              </w:rPr>
-              <w:t xml:space="preserve">Dodavanje novog </w:t>
-            </w:r>
-            <w:r>
-              <w:rPr>
-                <w:rFonts w:eastAsia="Arial Unicode MS"/>
-              </w:rPr>
-              <w:t>korisnika</w:t>
-            </w:r>
-          </w:p>
-        </w:tc>
-      </w:tr>
-      <w:tr>
-        <w:trPr>
-          <w:cnfStyle w:val="000000100000" w:firstRow="0" w:lastRow="0" w:firstColumn="0" w:lastColumn="0" w:oddVBand="0" w:evenVBand="0" w:oddHBand="1" w:evenHBand="0" w:firstRowFirstColumn="0" w:firstRowLastColumn="0" w:lastRowFirstColumn="0" w:lastRowLastColumn="0"/>
-        </w:trPr>
-        <w:tc>
-          <w:tcPr>
-            <w:cnfStyle w:val="001000000000" w:firstRow="0" w:lastRow="0" w:firstColumn="1" w:lastColumn="0" w:oddVBand="0" w:evenVBand="0" w:oddHBand="0" w:evenHBand="0" w:firstRowFirstColumn="0" w:firstRowLastColumn="0" w:lastRowFirstColumn="0" w:lastRowLastColumn="0"/>
-            <w:tcW w:w="4077" w:type="dxa"/>
-          </w:tcPr>
-          <w:p>
-            <w:pPr>
-              <w:rPr>
-                <w:rFonts w:eastAsia="Arial Unicode MS"/>
-              </w:rPr>
-            </w:pPr>
-            <w:r>
-              <w:rPr>
-                <w:rFonts w:eastAsia="Arial Unicode MS"/>
-              </w:rPr>
-              <w:t>HTTP metoda</w:t>
-            </w:r>
-          </w:p>
-        </w:tc>
-        <w:tc>
-          <w:tcPr>
-            <w:tcW w:w="5245" w:type="dxa"/>
-          </w:tcPr>
-          <w:p>
-            <w:pPr>
-              <w:cnfStyle w:val="000000100000" w:firstRow="0" w:lastRow="0" w:firstColumn="0" w:lastColumn="0" w:oddVBand="0" w:evenVBand="0" w:oddHBand="1" w:evenHBand="0" w:firstRowFirstColumn="0" w:firstRowLastColumn="0" w:lastRowFirstColumn="0" w:lastRowLastColumn="0"/>
-              <w:rPr>
-                <w:rFonts w:eastAsia="Arial Unicode MS"/>
-              </w:rPr>
-            </w:pPr>
-            <w:r>
-              <w:rPr>
-                <w:rFonts w:eastAsia="Arial Unicode MS"/>
-              </w:rPr>
-              <w:t>POST</w:t>
-            </w:r>
-          </w:p>
-        </w:tc>
-      </w:tr>
-      <w:tr>
-        <w:tc>
-          <w:tcPr>
-            <w:cnfStyle w:val="001000000000" w:firstRow="0" w:lastRow="0" w:firstColumn="1" w:lastColumn="0" w:oddVBand="0" w:evenVBand="0" w:oddHBand="0" w:evenHBand="0" w:firstRowFirstColumn="0" w:firstRowLastColumn="0" w:lastRowFirstColumn="0" w:lastRowLastColumn="0"/>
-            <w:tcW w:w="4077" w:type="dxa"/>
-          </w:tcPr>
-          <w:p>
-            <w:pPr>
-              <w:rPr>
-                <w:rFonts w:eastAsia="Arial Unicode MS"/>
-              </w:rPr>
-            </w:pPr>
-            <w:r>
-              <w:rPr>
-                <w:rFonts w:eastAsia="Arial Unicode MS"/>
-              </w:rPr>
-              <w:t>URL</w:t>
-            </w:r>
-          </w:p>
-        </w:tc>
-        <w:tc>
-          <w:tcPr>
-            <w:tcW w:w="5245" w:type="dxa"/>
-          </w:tcPr>
-          <w:p>
-            <w:pPr>
-              <w:cnfStyle w:val="000000000000" w:firstRow="0" w:lastRow="0" w:firstColumn="0" w:lastColumn="0" w:oddVBand="0" w:evenVBand="0" w:oddHBand="0" w:evenHBand="0" w:firstRowFirstColumn="0" w:firstRowLastColumn="0" w:lastRowFirstColumn="0" w:lastRowLastColumn="0"/>
-              <w:rPr>
-                <w:rFonts w:eastAsia="Arial Unicode MS"/>
-              </w:rPr>
-            </w:pPr>
-            <w:r>
-              <w:rPr>
-                <w:rFonts w:eastAsia="Arial Unicode MS"/>
-              </w:rPr>
-              <w:t>/</w:t>
-            </w:r>
-            <w:r>
-              <w:rPr>
-                <w:rFonts w:eastAsia="Arial Unicode MS"/>
-              </w:rPr>
-              <w:t>ubaciKorisnika.json</w:t>
-            </w:r>
-          </w:p>
-        </w:tc>
-      </w:tr>
-      <w:tr>
-        <w:trPr>
-          <w:cnfStyle w:val="000000100000" w:firstRow="0" w:lastRow="0" w:firstColumn="0" w:lastColumn="0" w:oddVBand="0" w:evenVBand="0" w:oddHBand="1" w:evenHBand="0" w:firstRowFirstColumn="0" w:firstRowLastColumn="0" w:lastRowFirstColumn="0" w:lastRowLastColumn="0"/>
-        </w:trPr>
-        <w:tc>
-          <w:tcPr>
-            <w:cnfStyle w:val="001000000000" w:firstRow="0" w:lastRow="0" w:firstColumn="1" w:lastColumn="0" w:oddVBand="0" w:evenVBand="0" w:oddHBand="0" w:evenHBand="0" w:firstRowFirstColumn="0" w:firstRowLastColumn="0" w:lastRowFirstColumn="0" w:lastRowLastColumn="0"/>
-            <w:tcW w:w="4077" w:type="dxa"/>
-          </w:tcPr>
-          <w:p>
-            <w:pPr>
-              <w:rPr>
-                <w:rFonts w:eastAsia="Arial Unicode MS"/>
-              </w:rPr>
-            </w:pPr>
-            <w:r>
-              <w:rPr>
-                <w:rFonts w:eastAsia="Arial Unicode MS"/>
-              </w:rPr>
-              <w:t xml:space="preserve">URL parametri </w:t>
-            </w:r>
-          </w:p>
-        </w:tc>
-        <w:tc>
-          <w:tcPr>
-            <w:tcW w:w="5245" w:type="dxa"/>
-          </w:tcPr>
-          <w:p>
-            <w:pPr>
-              <w:cnfStyle w:val="000000100000" w:firstRow="0" w:lastRow="0" w:firstColumn="0" w:lastColumn="0" w:oddVBand="0" w:evenVBand="0" w:oddHBand="1" w:evenHBand="0" w:firstRowFirstColumn="0" w:firstRowLastColumn="0" w:lastRowFirstColumn="0" w:lastRowLastColumn="0"/>
-              <w:rPr>
-                <w:rFonts w:eastAsia="Arial Unicode MS"/>
-              </w:rPr>
-            </w:pPr>
-            <w:r>
-              <w:rPr>
-                <w:rFonts w:eastAsia="Arial Unicode MS"/>
-              </w:rPr>
-              <w:t>(nema)</w:t>
-            </w:r>
-          </w:p>
-        </w:tc>
-      </w:tr>
-      <w:tr>
-        <w:tc>
-          <w:tcPr>
-            <w:cnfStyle w:val="001000000000" w:firstRow="0" w:lastRow="0" w:firstColumn="1" w:lastColumn="0" w:oddVBand="0" w:evenVBand="0" w:oddHBand="0" w:evenHBand="0" w:firstRowFirstColumn="0" w:firstRowLastColumn="0" w:lastRowFirstColumn="0" w:lastRowLastColumn="0"/>
-            <w:tcW w:w="4077" w:type="dxa"/>
-          </w:tcPr>
-          <w:p>
-            <w:pPr>
-              <w:rPr>
-                <w:rFonts w:eastAsia="Arial Unicode MS"/>
-              </w:rPr>
-            </w:pPr>
-            <w:r>
-              <w:rPr>
-                <w:rFonts w:eastAsia="Arial Unicode MS"/>
-              </w:rPr>
-              <w:t>HTTP body parametri</w:t>
-            </w:r>
-          </w:p>
-        </w:tc>
-        <w:tc>
-          <w:tcPr>
-            <w:tcW w:w="5245" w:type="dxa"/>
-          </w:tcPr>
-          <w:p>
-            <w:pPr>
-              <w:pStyle w:val="HTMLPreformatted"/>
-              <w:cnfStyle w:val="000000000000" w:firstRow="0" w:lastRow="0" w:firstColumn="0" w:lastColumn="0" w:oddVBand="0" w:evenVBand="0" w:oddHBand="0" w:evenHBand="0" w:firstRowFirstColumn="0" w:firstRowLastColumn="0" w:lastRowFirstColumn="0" w:lastRowLastColumn="0"/>
-              <w:rPr>
-                <w:rFonts w:eastAsia="Arial Unicode MS"/>
-              </w:rPr>
-            </w:pPr>
-            <w:r>
-              <w:rPr>
-                <w:rFonts w:eastAsia="Arial Unicode MS"/>
-              </w:rPr>
-              <w:t>JSON objekat sa atributima idKorisnik[int], name[varchar], username[varchar], password[varchar], admin[int], telefon[varchar],</w:t>
-            </w:r>
-          </w:p>
-          <w:p>
-            <w:pPr>
-              <w:pStyle w:val="HTMLPreformatted"/>
-              <w:cnfStyle w:val="000000000000" w:firstRow="0" w:lastRow="0" w:firstColumn="0" w:lastColumn="0" w:oddVBand="0" w:evenVBand="0" w:oddHBand="0" w:evenHBand="0" w:firstRowFirstColumn="0" w:firstRowLastColumn="0" w:lastRowFirstColumn="0" w:lastRowLastColumn="0"/>
-              <w:rPr>
-                <w:rFonts w:eastAsia="Arial Unicode MS"/>
-              </w:rPr>
-            </w:pPr>
-            <w:r>
-              <w:rPr>
-                <w:rFonts w:eastAsia="Arial Unicode MS"/>
-              </w:rPr>
-              <w:t>Primer:</w:t>
-            </w:r>
-          </w:p>
-          <w:p>
-            <w:pPr>
-              <w:pStyle w:val="HTMLPreformatted"/>
-              <w:cnfStyle w:val="000000000000" w:firstRow="0" w:lastRow="0" w:firstColumn="0" w:lastColumn="0" w:oddVBand="0" w:evenVBand="0" w:oddHBand="0" w:evenHBand="0" w:firstRowFirstColumn="0" w:firstRowLastColumn="0" w:lastRowFirstColumn="0" w:lastRowLastColumn="0"/>
-              <w:rPr>
-                <w:rFonts w:eastAsia="Arial Unicode MS"/>
-              </w:rPr>
-            </w:pPr>
-            <w:r>
-              <w:rPr>
-                <w:rFonts w:eastAsia="Arial Unicode MS"/>
-              </w:rPr>
-              <w:t>{</w:t>
-            </w:r>
-          </w:p>
-          <w:p>
-            <w:pPr>
-              <w:pStyle w:val="HTMLPreformatted"/>
-              <w:cnfStyle w:val="000000000000" w:firstRow="0" w:lastRow="0" w:firstColumn="0" w:lastColumn="0" w:oddVBand="0" w:evenVBand="0" w:oddHBand="0" w:evenHBand="0" w:firstRowFirstColumn="0" w:firstRowLastColumn="0" w:lastRowFirstColumn="0" w:lastRowLastColumn="0"/>
-              <w:rPr>
-                <w:rFonts w:eastAsia="Arial Unicode MS"/>
-              </w:rPr>
-            </w:pPr>
-            <w:r>
-              <w:rPr>
-                <w:rFonts w:eastAsia="Arial Unicode MS"/>
-              </w:rPr>
-              <w:t xml:space="preserve">    "idKorisnik</w:t>
-            </w:r>
-            <w:r>
-              <w:rPr>
-                <w:rFonts w:eastAsia="Arial Unicode MS"/>
-              </w:rPr>
-              <w:t>a</w:t>
-            </w:r>
-            <w:r>
-              <w:rPr>
-                <w:rFonts w:eastAsia="Arial Unicode MS"/>
-              </w:rPr>
-              <w:t>":"1",</w:t>
-            </w:r>
-          </w:p>
-          <w:p>
-            <w:pPr>
-              <w:pStyle w:val="HTMLPreformatted"/>
-              <w:cnfStyle w:val="000000000000" w:firstRow="0" w:lastRow="0" w:firstColumn="0" w:lastColumn="0" w:oddVBand="0" w:evenVBand="0" w:oddHBand="0" w:evenHBand="0" w:firstRowFirstColumn="0" w:firstRowLastColumn="0" w:lastRowFirstColumn="0" w:lastRowLastColumn="0"/>
-              <w:rPr>
-                <w:rFonts w:eastAsia="Arial Unicode MS"/>
-              </w:rPr>
-            </w:pPr>
-            <w:r>
-              <w:rPr>
-                <w:rFonts w:eastAsia="Arial Unicode MS"/>
-              </w:rPr>
-              <w:t xml:space="preserve">    "name":"</w:t>
-            </w:r>
-            <w:r>
-              <w:rPr>
-                <w:rFonts w:eastAsia="Arial Unicode MS"/>
-              </w:rPr>
-              <w:t>Marija Bjelopetrovic</w:t>
-            </w:r>
-            <w:r>
-              <w:rPr>
-                <w:rFonts w:eastAsia="Arial Unicode MS"/>
-              </w:rPr>
-              <w:t>",</w:t>
-            </w:r>
-          </w:p>
-          <w:p>
-            <w:pPr>
-              <w:pStyle w:val="HTMLPreformatted"/>
-              <w:cnfStyle w:val="000000000000" w:firstRow="0" w:lastRow="0" w:firstColumn="0" w:lastColumn="0" w:oddVBand="0" w:evenVBand="0" w:oddHBand="0" w:evenHBand="0" w:firstRowFirstColumn="0" w:firstRowLastColumn="0" w:lastRowFirstColumn="0" w:lastRowLastColumn="0"/>
-              <w:rPr>
-                <w:rFonts w:eastAsia="Arial Unicode MS"/>
-              </w:rPr>
-            </w:pPr>
-            <w:r>
-              <w:rPr>
-                <w:rFonts w:eastAsia="Arial Unicode MS"/>
-              </w:rPr>
-              <w:t xml:space="preserve">    "usename":"</w:t>
-            </w:r>
-            <w:r>
-              <w:rPr>
-                <w:rFonts w:eastAsia="Arial Unicode MS"/>
-              </w:rPr>
-              <w:t>marija</w:t>
-            </w:r>
-            <w:r>
-              <w:rPr>
-                <w:rFonts w:eastAsia="Arial Unicode MS"/>
-              </w:rPr>
-              <w:t>",</w:t>
-            </w:r>
-          </w:p>
-          <w:p>
-            <w:pPr>
-              <w:pStyle w:val="HTMLPreformatted"/>
-              <w:cnfStyle w:val="000000000000" w:firstRow="0" w:lastRow="0" w:firstColumn="0" w:lastColumn="0" w:oddVBand="0" w:evenVBand="0" w:oddHBand="0" w:evenHBand="0" w:firstRowFirstColumn="0" w:firstRowLastColumn="0" w:lastRowFirstColumn="0" w:lastRowLastColumn="0"/>
-              <w:rPr>
-                <w:rFonts w:eastAsia="Arial Unicode MS"/>
-              </w:rPr>
-            </w:pPr>
-            <w:r>
-              <w:rPr>
-                <w:rFonts w:eastAsia="Arial Unicode MS"/>
-              </w:rPr>
-              <w:t xml:space="preserve">    "password":"</w:t>
-            </w:r>
-            <w:r>
-              <w:rPr>
-                <w:rFonts w:eastAsia="Arial Unicode MS"/>
-              </w:rPr>
-              <w:t>marija97</w:t>
-            </w:r>
-            <w:r>
-              <w:rPr>
-                <w:rFonts w:eastAsia="Arial Unicode MS"/>
-              </w:rPr>
-              <w:t>"</w:t>
-            </w:r>
-          </w:p>
-          <w:p>
-            <w:pPr>
-              <w:pStyle w:val="HTMLPreformatted"/>
-              <w:cnfStyle w:val="000000000000" w:firstRow="0" w:lastRow="0" w:firstColumn="0" w:lastColumn="0" w:oddVBand="0" w:evenVBand="0" w:oddHBand="0" w:evenHBand="0" w:firstRowFirstColumn="0" w:firstRowLastColumn="0" w:lastRowFirstColumn="0" w:lastRowLastColumn="0"/>
-              <w:rPr>
-                <w:rFonts w:eastAsia="Arial Unicode MS"/>
-              </w:rPr>
-            </w:pPr>
-            <w:r>
-              <w:rPr>
-                <w:rFonts w:eastAsia="Arial Unicode MS"/>
-              </w:rPr>
-              <w:t xml:space="preserve">    </w:t>
-            </w:r>
-            <w:r>
-              <w:rPr>
-                <w:rFonts w:eastAsia="Arial Unicode MS"/>
-              </w:rPr>
-              <w:t>"admin":"1</w:t>
-            </w:r>
-            <w:r>
-              <w:rPr>
-                <w:rFonts w:eastAsia="Arial Unicode MS"/>
-              </w:rPr>
-              <w:t>"</w:t>
-            </w:r>
-          </w:p>
-          <w:p>
-            <w:pPr>
-              <w:pStyle w:val="HTMLPreformatted"/>
-              <w:cnfStyle w:val="000000000000" w:firstRow="0" w:lastRow="0" w:firstColumn="0" w:lastColumn="0" w:oddVBand="0" w:evenVBand="0" w:oddHBand="0" w:evenHBand="0" w:firstRowFirstColumn="0" w:firstRowLastColumn="0" w:lastRowFirstColumn="0" w:lastRowLastColumn="0"/>
-              <w:rPr>
-                <w:rFonts w:eastAsia="Arial Unicode MS"/>
-              </w:rPr>
-            </w:pPr>
-            <w:r>
-              <w:rPr>
-                <w:rFonts w:eastAsia="Arial Unicode MS"/>
-              </w:rPr>
-              <w:t xml:space="preserve">    </w:t>
-            </w:r>
-            <w:r>
-              <w:rPr>
-                <w:rFonts w:eastAsia="Arial Unicode MS"/>
-              </w:rPr>
-              <w:t>"telefon":"063418418</w:t>
-            </w:r>
-            <w:r>
-              <w:rPr>
-                <w:rFonts w:eastAsia="Arial Unicode MS"/>
-              </w:rPr>
-              <w:t>"</w:t>
-            </w:r>
-          </w:p>
-          <w:p>
-            <w:pPr>
-              <w:pStyle w:val="HTMLPreformatted"/>
-              <w:cnfStyle w:val="000000000000" w:firstRow="0" w:lastRow="0" w:firstColumn="0" w:lastColumn="0" w:oddVBand="0" w:evenVBand="0" w:oddHBand="0" w:evenHBand="0" w:firstRowFirstColumn="0" w:firstRowLastColumn="0" w:lastRowFirstColumn="0" w:lastRowLastColumn="0"/>
-              <w:rPr>
-                <w:rFonts w:eastAsia="Arial Unicode MS"/>
-              </w:rPr>
-            </w:pPr>
-          </w:p>
-          <w:p>
-            <w:pPr>
-              <w:pStyle w:val="HTMLPreformatted"/>
-              <w:cnfStyle w:val="000000000000" w:firstRow="0" w:lastRow="0" w:firstColumn="0" w:lastColumn="0" w:oddVBand="0" w:evenVBand="0" w:oddHBand="0" w:evenHBand="0" w:firstRowFirstColumn="0" w:firstRowLastColumn="0" w:lastRowFirstColumn="0" w:lastRowLastColumn="0"/>
-              <w:rPr>
-                <w:rFonts w:eastAsia="Arial Unicode MS"/>
-              </w:rPr>
-            </w:pPr>
-            <w:r>
-              <w:rPr>
-                <w:rFonts w:eastAsia="Arial Unicode MS"/>
-              </w:rPr>
-              <w:t xml:space="preserve">  }</w:t>
-            </w:r>
-          </w:p>
-        </w:tc>
-      </w:tr>
-      <w:tr>
-        <w:trPr>
-          <w:cnfStyle w:val="000000100000" w:firstRow="0" w:lastRow="0" w:firstColumn="0" w:lastColumn="0" w:oddVBand="0" w:evenVBand="0" w:oddHBand="1" w:evenHBand="0" w:firstRowFirstColumn="0" w:firstRowLastColumn="0" w:lastRowFirstColumn="0" w:lastRowLastColumn="0"/>
-        </w:trPr>
-        <w:tc>
-          <w:tcPr>
-            <w:cnfStyle w:val="001000000000" w:firstRow="0" w:lastRow="0" w:firstColumn="1" w:lastColumn="0" w:oddVBand="0" w:evenVBand="0" w:oddHBand="0" w:evenHBand="0" w:firstRowFirstColumn="0" w:firstRowLastColumn="0" w:lastRowFirstColumn="0" w:lastRowLastColumn="0"/>
-            <w:tcW w:w="4077" w:type="dxa"/>
-          </w:tcPr>
-          <w:p>
-            <w:pPr>
-              <w:rPr>
-                <w:rFonts w:eastAsia="Arial Unicode MS"/>
-              </w:rPr>
-            </w:pPr>
-            <w:r>
-              <w:rPr>
-                <w:rFonts w:eastAsia="Arial Unicode MS"/>
-              </w:rPr>
-              <w:t>Format HTTP body parametara</w:t>
-            </w:r>
-          </w:p>
-        </w:tc>
-        <w:tc>
-          <w:tcPr>
-            <w:tcW w:w="5245" w:type="dxa"/>
-          </w:tcPr>
-          <w:p>
-            <w:pPr>
-              <w:cnfStyle w:val="000000100000" w:firstRow="0" w:lastRow="0" w:firstColumn="0" w:lastColumn="0" w:oddVBand="0" w:evenVBand="0" w:oddHBand="1" w:evenHBand="0" w:firstRowFirstColumn="0" w:firstRowLastColumn="0" w:lastRowFirstColumn="0" w:lastRowLastColumn="0"/>
-              <w:rPr>
-                <w:rFonts w:eastAsia="Arial Unicode MS"/>
-              </w:rPr>
-            </w:pPr>
-            <w:r>
-              <w:rPr>
-                <w:rFonts w:eastAsia="Arial Unicode MS"/>
-              </w:rPr>
-              <w:t>application/json</w:t>
-            </w:r>
-          </w:p>
-        </w:tc>
-      </w:tr>
-      <w:tr>
-        <w:tc>
-          <w:tcPr>
-            <w:cnfStyle w:val="001000000000" w:firstRow="0" w:lastRow="0" w:firstColumn="1" w:lastColumn="0" w:oddVBand="0" w:evenVBand="0" w:oddHBand="0" w:evenHBand="0" w:firstRowFirstColumn="0" w:firstRowLastColumn="0" w:lastRowFirstColumn="0" w:lastRowLastColumn="0"/>
-            <w:tcW w:w="4077" w:type="dxa"/>
-          </w:tcPr>
-          <w:p>
-            <w:pPr>
-              <w:rPr>
-                <w:rFonts w:eastAsia="Arial Unicode MS"/>
-              </w:rPr>
-            </w:pPr>
-            <w:r>
-              <w:rPr>
-                <w:rFonts w:eastAsia="Arial Unicode MS"/>
-              </w:rPr>
-              <w:t>Izlazni parametri</w:t>
-            </w:r>
-          </w:p>
-        </w:tc>
-        <w:tc>
-          <w:tcPr>
-            <w:tcW w:w="5245" w:type="dxa"/>
-          </w:tcPr>
-          <w:p>
-            <w:pPr>
-              <w:cnfStyle w:val="000000000000" w:firstRow="0" w:lastRow="0" w:firstColumn="0" w:lastColumn="0" w:oddVBand="0" w:evenVBand="0" w:oddHBand="0" w:evenHBand="0" w:firstRowFirstColumn="0" w:firstRowLastColumn="0" w:lastRowFirstColumn="0" w:lastRowLastColumn="0"/>
-              <w:rPr>
-                <w:rFonts w:eastAsia="Arial Unicode MS"/>
-              </w:rPr>
-            </w:pPr>
-            <w:r>
-              <w:rPr>
-                <w:rFonts w:eastAsia="Arial Unicode MS"/>
-              </w:rPr>
-              <w:t>JSON objekat sa jednim atributom, poruka[string].</w:t>
-            </w:r>
-          </w:p>
-          <w:p>
-            <w:pPr>
-              <w:cnfStyle w:val="000000000000" w:firstRow="0" w:lastRow="0" w:firstColumn="0" w:lastColumn="0" w:oddVBand="0" w:evenVBand="0" w:oddHBand="0" w:evenHBand="0" w:firstRowFirstColumn="0" w:firstRowLastColumn="0" w:lastRowFirstColumn="0" w:lastRowLastColumn="0"/>
-              <w:rPr>
-                <w:rFonts w:eastAsia="Arial Unicode MS"/>
-              </w:rPr>
-            </w:pPr>
-            <w:r>
-              <w:rPr>
-                <w:rFonts w:eastAsia="Arial Unicode MS"/>
-              </w:rPr>
-              <w:t>Primer:</w:t>
-            </w:r>
-          </w:p>
-          <w:p>
-            <w:pPr>
-              <w:cnfStyle w:val="000000000000" w:firstRow="0" w:lastRow="0" w:firstColumn="0" w:lastColumn="0" w:oddVBand="0" w:evenVBand="0" w:oddHBand="0" w:evenHBand="0" w:firstRowFirstColumn="0" w:firstRowLastColumn="0" w:lastRowFirstColumn="0" w:lastRowLastColumn="0"/>
-              <w:rPr>
-                <w:rFonts w:ascii="Courier New" w:eastAsia="Arial Unicode MS" w:hAnsi="Courier New" w:cs="Courier New"/>
-              </w:rPr>
-            </w:pPr>
-            <w:r>
-              <w:rPr>
-                <w:rFonts w:ascii="Courier New" w:eastAsia="Arial Unicode MS" w:hAnsi="Courier New" w:cs="Courier New"/>
-              </w:rPr>
-              <w:t>{</w:t>
-            </w:r>
-          </w:p>
-          <w:p>
-            <w:pPr>
-              <w:cnfStyle w:val="000000000000" w:firstRow="0" w:lastRow="0" w:firstColumn="0" w:lastColumn="0" w:oddVBand="0" w:evenVBand="0" w:oddHBand="0" w:evenHBand="0" w:firstRowFirstColumn="0" w:firstRowLastColumn="0" w:lastRowFirstColumn="0" w:lastRowLastColumn="0"/>
-              <w:rPr>
-                <w:rFonts w:ascii="Courier New" w:eastAsia="Arial Unicode MS" w:hAnsi="Courier New" w:cs="Courier New"/>
-              </w:rPr>
-            </w:pPr>
-            <w:r>
-              <w:rPr>
-                <w:rFonts w:ascii="Courier New" w:eastAsia="Arial Unicode MS" w:hAnsi="Courier New" w:cs="Courier New"/>
-              </w:rPr>
-              <w:t>"poruka":"</w:t>
-            </w:r>
-            <w:r>
-              <w:rPr>
-                <w:rFonts w:ascii="Courier New" w:eastAsia="Arial Unicode MS" w:hAnsi="Courier New" w:cs="Courier New"/>
-              </w:rPr>
-              <w:t>Uspesno!</w:t>
-            </w:r>
-            <w:r>
-              <w:rPr>
-                <w:rFonts w:ascii="Courier New" w:eastAsia="Arial Unicode MS" w:hAnsi="Courier New" w:cs="Courier New"/>
-              </w:rPr>
-              <w:t>"</w:t>
-            </w:r>
-          </w:p>
-          <w:p>
-            <w:pPr>
-              <w:cnfStyle w:val="000000000000" w:firstRow="0" w:lastRow="0" w:firstColumn="0" w:lastColumn="0" w:oddVBand="0" w:evenVBand="0" w:oddHBand="0" w:evenHBand="0" w:firstRowFirstColumn="0" w:firstRowLastColumn="0" w:lastRowFirstColumn="0" w:lastRowLastColumn="0"/>
-              <w:rPr>
-                <w:rFonts w:eastAsia="Arial Unicode MS"/>
-              </w:rPr>
-            </w:pPr>
-            <w:r>
-              <w:rPr>
-                <w:rFonts w:ascii="Courier New" w:eastAsia="Arial Unicode MS" w:hAnsi="Courier New" w:cs="Courier New"/>
-              </w:rPr>
-              <w:t>}</w:t>
-            </w:r>
-          </w:p>
-        </w:tc>
-      </w:tr>
-      <w:tr>
-        <w:trPr>
-          <w:cnfStyle w:val="000000100000" w:firstRow="0" w:lastRow="0" w:firstColumn="0" w:lastColumn="0" w:oddVBand="0" w:evenVBand="0" w:oddHBand="1" w:evenHBand="0" w:firstRowFirstColumn="0" w:firstRowLastColumn="0" w:lastRowFirstColumn="0" w:lastRowLastColumn="0"/>
-        </w:trPr>
-        <w:tc>
-          <w:tcPr>
-            <w:cnfStyle w:val="001000000000" w:firstRow="0" w:lastRow="0" w:firstColumn="1" w:lastColumn="0" w:oddVBand="0" w:evenVBand="0" w:oddHBand="0" w:evenHBand="0" w:firstRowFirstColumn="0" w:firstRowLastColumn="0" w:lastRowFirstColumn="0" w:lastRowLastColumn="0"/>
-            <w:tcW w:w="4077" w:type="dxa"/>
-          </w:tcPr>
-          <w:p>
-            <w:pPr>
-              <w:rPr>
-                <w:rFonts w:eastAsia="Arial Unicode MS"/>
-              </w:rPr>
-            </w:pPr>
-            <w:r>
-              <w:rPr>
-                <w:rFonts w:eastAsia="Arial Unicode MS"/>
-              </w:rPr>
-              <w:t>Format izlaznih parametara</w:t>
-            </w:r>
-          </w:p>
-        </w:tc>
-        <w:tc>
-          <w:tcPr>
-            <w:tcW w:w="5245" w:type="dxa"/>
-          </w:tcPr>
-          <w:p>
-            <w:pPr>
-              <w:cnfStyle w:val="000000100000" w:firstRow="0" w:lastRow="0" w:firstColumn="0" w:lastColumn="0" w:oddVBand="0" w:evenVBand="0" w:oddHBand="1" w:evenHBand="0" w:firstRowFirstColumn="0" w:firstRowLastColumn="0" w:lastRowFirstColumn="0" w:lastRowLastColumn="0"/>
-              <w:rPr>
-                <w:rFonts w:eastAsia="Arial Unicode MS"/>
-              </w:rPr>
-            </w:pPr>
-            <w:r>
-              <w:rPr>
-                <w:rFonts w:eastAsia="Arial Unicode MS"/>
-              </w:rPr>
-              <w:t>application/json</w:t>
-            </w:r>
-          </w:p>
-        </w:tc>
-      </w:tr>
-    </w:tbl>
-    <w:p/>
     <w:p/>
     <w:p/>
     <w:p/>
@@ -15189,7 +15202,7 @@
       <w:pPr>
         <w:pStyle w:val="Heading3"/>
       </w:pPr>
-      <w:bookmarkStart w:id="52" w:name="_Toc31937180"/>
+      <w:bookmarkStart w:id="51" w:name="_Toc31937180"/>
       <w:r>
         <w:t xml:space="preserve">2.5.4 </w:t>
       </w:r>
@@ -15208,7 +15221,7 @@
       <w:r>
         <w:t>)</w:t>
       </w:r>
-      <w:bookmarkEnd w:id="52"/>
+      <w:bookmarkEnd w:id="51"/>
     </w:p>
     <w:p/>
     <w:p/>
@@ -15844,11 +15857,11 @@
       <w:pPr>
         <w:pStyle w:val="Heading1"/>
       </w:pPr>
-      <w:bookmarkStart w:id="53" w:name="_Toc31937181"/>
+      <w:bookmarkStart w:id="52" w:name="_Toc31937181"/>
       <w:r>
         <w:t>3. Korišćene tehnologije</w:t>
       </w:r>
-      <w:bookmarkEnd w:id="53"/>
+      <w:bookmarkEnd w:id="52"/>
     </w:p>
     <w:p/>
     <w:p>
@@ -15871,7 +15884,22 @@
           <w:sz w:val="24"/>
           <w:szCs w:val="24"/>
         </w:rPr>
-        <w:t xml:space="preserve"> korišćene su tehnologije poput</w:t>
+        <w:t xml:space="preserve"> korišćene su</w:t>
+      </w:r>
+      <w:r>
+        <w:rPr>
+          <w:sz w:val="24"/>
+          <w:szCs w:val="24"/>
+          <w:lang w:val="sr-Latn-ME"/>
+        </w:rPr>
+        <w:t>sledeće</w:t>
+      </w:r>
+      <w:r>
+        <w:rPr>
+          <w:sz w:val="24"/>
+          <w:szCs w:val="24"/>
+        </w:rPr>
+        <w:t xml:space="preserve"> tehnologije</w:t>
       </w:r>
       <w:r>
         <w:rPr>
@@ -15898,7 +15926,14 @@
           <w:sz w:val="24"/>
           <w:szCs w:val="24"/>
         </w:rPr>
-        <w:t xml:space="preserve">PHPa, </w:t>
+        <w:t>PHP</w:t>
+      </w:r>
+      <w:r>
+        <w:rPr>
+          <w:sz w:val="24"/>
+          <w:szCs w:val="24"/>
+        </w:rPr>
+        <w:t xml:space="preserve"> </w:t>
       </w:r>
     </w:p>
     <w:p>
@@ -15918,14 +15953,7 @@
           <w:sz w:val="24"/>
           <w:szCs w:val="24"/>
         </w:rPr>
-        <w:t>HTML-</w:t>
-      </w:r>
-      <w:r>
-        <w:rPr>
-          <w:sz w:val="24"/>
-          <w:szCs w:val="24"/>
-        </w:rPr>
-        <w:t>a,</w:t>
+        <w:t>HTML</w:t>
       </w:r>
     </w:p>
     <w:p>
@@ -15945,7 +15973,7 @@
           <w:sz w:val="24"/>
           <w:szCs w:val="24"/>
         </w:rPr>
-        <w:t xml:space="preserve"> CSS-a,</w:t>
+        <w:t xml:space="preserve"> CSS</w:t>
       </w:r>
     </w:p>
     <w:p>
@@ -15965,7 +15993,7 @@
           <w:sz w:val="24"/>
           <w:szCs w:val="24"/>
         </w:rPr>
-        <w:t xml:space="preserve"> Java Script-a,</w:t>
+        <w:t xml:space="preserve"> Java Script</w:t>
       </w:r>
     </w:p>
     <w:p>
@@ -15985,14 +16013,7 @@
           <w:sz w:val="24"/>
           <w:szCs w:val="24"/>
         </w:rPr>
-        <w:t xml:space="preserve"> Bootstrapa</w:t>
-      </w:r>
-      <w:r>
-        <w:rPr>
-          <w:sz w:val="24"/>
-          <w:szCs w:val="24"/>
-        </w:rPr>
-        <w:t xml:space="preserve"> i </w:t>
+        <w:t xml:space="preserve"> Bootstrap</w:t>
       </w:r>
     </w:p>
     <w:p>
@@ -16012,7 +16033,27 @@
           <w:sz w:val="24"/>
           <w:szCs w:val="24"/>
         </w:rPr>
-        <w:t>AJAXa</w:t>
+        <w:t>AJAX</w:t>
+      </w:r>
+    </w:p>
+    <w:p>
+      <w:pPr>
+        <w:pStyle w:val="ListParagraph"/>
+        <w:numPr>
+          <w:ilvl w:val="0"/>
+          <w:numId w:val="30"/>
+        </w:numPr>
+        <w:rPr>
+          <w:sz w:val="24"/>
+          <w:szCs w:val="24"/>
+        </w:rPr>
+      </w:pPr>
+      <w:r>
+        <w:rPr>
+          <w:sz w:val="24"/>
+          <w:szCs w:val="24"/>
+        </w:rPr>
+        <w:t>DataTables</w:t>
       </w:r>
     </w:p>
     <w:p>
@@ -16559,6 +16600,22 @@
     </w:p>
     <w:p>
       <w:pPr>
+        <w:spacing w:after="200" w:line="276" w:lineRule="auto"/>
+        <w:rPr>
+          <w:sz w:val="24"/>
+          <w:szCs w:val="24"/>
+        </w:rPr>
+      </w:pPr>
+      <w:r>
+        <w:rPr>
+          <w:sz w:val="24"/>
+          <w:szCs w:val="24"/>
+        </w:rPr>
+        <w:br w:type="page"/>
+      </w:r>
+    </w:p>
+    <w:p>
+      <w:pPr>
         <w:pStyle w:val="ListParagraph"/>
         <w:numPr>
           <w:ilvl w:val="0"/>
@@ -16592,15 +16649,47 @@
         </w:rPr>
         <w:t>Sadrži HML i CSS šablone za dizajn, kao i JavaSCript ekstenzije. Jedna od najvažnijih uloga jeste omogućavanje responzivnosti sajta.</w:t>
       </w:r>
-    </w:p>
-    <w:p>
-      <w:pPr>
-        <w:jc w:val="both"/>
-        <w:rPr>
-          <w:sz w:val="24"/>
-          <w:szCs w:val="24"/>
-        </w:rPr>
-      </w:pPr>
+      <w:r>
+        <w:t xml:space="preserve"> </w:t>
+      </w:r>
+      <w:r>
+        <w:t xml:space="preserve">Takođe podrazumeva identičan pregled sadržaja na svim web-browserima </w:t>
+      </w:r>
+      <w:r>
+        <w:rPr>
+          <w:rFonts w:cs="Arial"/>
+          <w:szCs w:val="24"/>
+          <w:lang w:val="fr-FR"/>
+        </w:rPr>
+        <w:t xml:space="preserve">(Mozilla Firefox, Chrome, Opera, Internet </w:t>
+      </w:r>
+      <w:proofErr w:type="gramStart"/>
+      <w:r>
+        <w:rPr>
+          <w:rFonts w:cs="Arial"/>
+          <w:szCs w:val="24"/>
+          <w:lang w:val="fr-FR"/>
+        </w:rPr>
+        <w:t>Explorer,…</w:t>
+      </w:r>
+      <w:proofErr w:type="gramEnd"/>
+      <w:r>
+        <w:rPr>
+          <w:rFonts w:cs="Arial"/>
+          <w:szCs w:val="24"/>
+          <w:lang w:val="fr-FR"/>
+        </w:rPr>
+        <w:t xml:space="preserve">). </w:t>
+      </w:r>
+      <w:r>
+        <w:rPr>
+          <w:lang w:val="fr-FR"/>
+        </w:rPr>
+        <w:t xml:space="preserve">Jednostavan je za primenu, međutim jedna od njegovih mana jeste ta što korišćenjem njegovih elemenata može doći do toga da su pojedini web sadržaji sličnog izgleda. </w:t>
+      </w:r>
+      <w:r>
+        <w:t>Pored toga, zahteva više resursa pa može otežati očitavanje stranica</w:t>
+      </w:r>
     </w:p>
     <w:p>
       <w:pPr>
@@ -16831,8 +16920,108 @@
     </w:p>
     <w:p>
       <w:pPr>
+        <w:pStyle w:val="ListParagraph"/>
+        <w:rPr>
+          <w:rFonts w:ascii="Calibri" w:eastAsia="Calibri" w:hAnsi="Calibri" w:cs="Times New Roman"/>
+          <w:sz w:val="24"/>
+          <w:szCs w:val="24"/>
+          <w:lang w:val="sr-Latn-CS"/>
+        </w:rPr>
+      </w:pPr>
+    </w:p>
+    <w:p>
+      <w:pPr>
+        <w:pStyle w:val="ListParagraph"/>
+        <w:numPr>
+          <w:ilvl w:val="0"/>
+          <w:numId w:val="31"/>
+        </w:numPr>
         <w:jc w:val="both"/>
         <w:rPr>
+          <w:rFonts w:ascii="Calibri" w:eastAsia="Calibri" w:hAnsi="Calibri" w:cs="Times New Roman"/>
+          <w:sz w:val="24"/>
+          <w:szCs w:val="24"/>
+          <w:lang w:val="sr-Latn-CS"/>
+        </w:rPr>
+      </w:pPr>
+      <w:r>
+        <w:rPr>
+          <w:rFonts w:ascii="Calibri" w:eastAsia="Calibri" w:hAnsi="Calibri" w:cs="Times New Roman"/>
+          <w:b/>
+          <w:sz w:val="24"/>
+          <w:szCs w:val="24"/>
+          <w:lang w:val="sr-Latn-CS"/>
+        </w:rPr>
+        <w:t xml:space="preserve">DataTables </w:t>
+      </w:r>
+      <w:r>
+        <w:rPr>
+          <w:rFonts w:ascii="Calibri" w:eastAsia="Calibri" w:hAnsi="Calibri" w:cs="Times New Roman"/>
+          <w:sz w:val="24"/>
+          <w:szCs w:val="24"/>
+          <w:lang w:val="sr-Latn-CS"/>
+        </w:rPr>
+        <w:t>predstavlja besplatan JQuery plugin koji služi za tabelarni prikaz različitih podataka. Korišćenjem ov</w:t>
+      </w:r>
+      <w:r>
+        <w:rPr>
+          <w:rFonts w:ascii="Calibri" w:eastAsia="Calibri" w:hAnsi="Calibri" w:cs="Times New Roman"/>
+          <w:sz w:val="24"/>
+          <w:szCs w:val="24"/>
+          <w:lang w:val="sr-Latn-CS"/>
+        </w:rPr>
+        <w:t>og plugina omogućena je pretraga</w:t>
+      </w:r>
+      <w:r>
+        <w:rPr>
+          <w:rFonts w:ascii="Calibri" w:eastAsia="Calibri" w:hAnsi="Calibri" w:cs="Times New Roman"/>
+          <w:sz w:val="24"/>
+          <w:szCs w:val="24"/>
+          <w:lang w:val="sr-Latn-CS"/>
+        </w:rPr>
+        <w:t xml:space="preserve"> podataka bez većih dodatnih podešavanja, kao i paginacija. Ovo je fleksibilno rešenje i omogućava dodavanje naprednih kontrola svakoj HTML tabeli. DataTables plugin može prikazivati podatke iz HTML tabele (korišćenjem HTML DOM-a) ili podatke sa servera, uz upotrebu AJAX tehnologije.</w:t>
+      </w:r>
+      <w:r>
+        <w:rPr>
+          <w:rFonts w:ascii="Calibri" w:eastAsia="Calibri" w:hAnsi="Calibri" w:cs="Times New Roman"/>
+          <w:sz w:val="24"/>
+          <w:szCs w:val="24"/>
+          <w:lang w:val="sr-Latn-CS"/>
+        </w:rPr>
+        <w:t xml:space="preserve"> </w:t>
+      </w:r>
+      <w:r>
+        <w:rPr>
+          <w:rFonts w:ascii="Calibri" w:eastAsia="Calibri" w:hAnsi="Calibri" w:cs="Times New Roman"/>
+          <w:sz w:val="24"/>
+          <w:szCs w:val="24"/>
+          <w:lang w:val="sr-Latn-CS"/>
+        </w:rPr>
+        <w:t>Osim  paginacija, DataTables plugin omogućava i brza pretraga i sortiranje po različitim kolonama, podržava različite izvore podataka kao što su HTML DOM,JavaScript, Ajax i procesiranj</w:t>
+      </w:r>
+      <w:r>
+        <w:rPr>
+          <w:rFonts w:ascii="Calibri" w:eastAsia="Calibri" w:hAnsi="Calibri" w:cs="Times New Roman"/>
+          <w:sz w:val="24"/>
+          <w:szCs w:val="24"/>
+          <w:lang w:val="sr-Latn-CS"/>
+        </w:rPr>
+        <w:t xml:space="preserve">e podataka na serverskoj strani. </w:t>
+      </w:r>
+      <w:r>
+        <w:rPr>
+          <w:rFonts w:ascii="Calibri" w:eastAsia="Calibri" w:hAnsi="Calibri" w:cs="Times New Roman"/>
+          <w:sz w:val="24"/>
+          <w:szCs w:val="24"/>
+          <w:lang w:val="sr-Latn-CS"/>
+        </w:rPr>
+        <w:t>Izgled tabele može se lako urediti primenom: DataTables tema, JQuery UI tema, ili BootStrap-a.</w:t>
+      </w:r>
+    </w:p>
+    <w:p>
+      <w:pPr>
+        <w:jc w:val="both"/>
+        <w:rPr>
           <w:sz w:val="24"/>
           <w:szCs w:val="24"/>
         </w:rPr>
@@ -16867,108 +17056,18 @@
     </w:p>
     <w:p>
       <w:pPr>
-        <w:spacing w:after="200" w:line="276" w:lineRule="auto"/>
-        <w:rPr>
-          <w:sz w:val="24"/>
-          <w:szCs w:val="24"/>
-        </w:rPr>
-      </w:pPr>
-    </w:p>
-    <w:p>
-      <w:pPr>
-        <w:spacing w:after="200" w:line="276" w:lineRule="auto"/>
-        <w:rPr>
-          <w:sz w:val="24"/>
-          <w:szCs w:val="24"/>
-        </w:rPr>
-      </w:pPr>
-    </w:p>
-    <w:p>
-      <w:pPr>
-        <w:spacing w:after="200" w:line="276" w:lineRule="auto"/>
-        <w:rPr>
-          <w:sz w:val="24"/>
-          <w:szCs w:val="24"/>
-        </w:rPr>
-      </w:pPr>
-    </w:p>
-    <w:p>
-      <w:pPr>
-        <w:spacing w:after="200" w:line="276" w:lineRule="auto"/>
-        <w:rPr>
-          <w:sz w:val="24"/>
-          <w:szCs w:val="24"/>
-        </w:rPr>
-      </w:pPr>
-    </w:p>
-    <w:p>
-      <w:pPr>
-        <w:spacing w:after="200" w:line="276" w:lineRule="auto"/>
-        <w:rPr>
-          <w:sz w:val="24"/>
-          <w:szCs w:val="24"/>
-        </w:rPr>
-      </w:pPr>
-    </w:p>
-    <w:p>
-      <w:pPr>
-        <w:spacing w:after="200" w:line="276" w:lineRule="auto"/>
-        <w:rPr>
-          <w:sz w:val="24"/>
-          <w:szCs w:val="24"/>
-        </w:rPr>
-      </w:pPr>
-    </w:p>
-    <w:p>
-      <w:pPr>
-        <w:spacing w:after="200" w:line="276" w:lineRule="auto"/>
-        <w:rPr>
-          <w:sz w:val="24"/>
-          <w:szCs w:val="24"/>
-        </w:rPr>
-      </w:pPr>
-    </w:p>
-    <w:p>
-      <w:pPr>
-        <w:spacing w:after="200" w:line="276" w:lineRule="auto"/>
-        <w:rPr>
-          <w:sz w:val="24"/>
-          <w:szCs w:val="24"/>
-        </w:rPr>
-      </w:pPr>
-    </w:p>
-    <w:p>
-      <w:pPr>
-        <w:spacing w:after="200" w:line="276" w:lineRule="auto"/>
-        <w:rPr>
-          <w:sz w:val="24"/>
-          <w:szCs w:val="24"/>
-        </w:rPr>
-      </w:pPr>
-    </w:p>
-    <w:p>
-      <w:pPr>
-        <w:spacing w:after="200" w:line="276" w:lineRule="auto"/>
-        <w:rPr>
-          <w:sz w:val="24"/>
-          <w:szCs w:val="24"/>
-        </w:rPr>
-      </w:pPr>
-    </w:p>
-    <w:p>
-      <w:pPr>
         <w:pStyle w:val="Heading1"/>
       </w:pPr>
-      <w:bookmarkStart w:id="54" w:name="_Toc1814617"/>
-      <w:bookmarkStart w:id="55" w:name="_Toc31937182"/>
+      <w:bookmarkStart w:id="53" w:name="_Toc1814617"/>
+      <w:bookmarkStart w:id="54" w:name="_Toc31937182"/>
       <w:r>
         <w:t>4.</w:t>
       </w:r>
+      <w:bookmarkEnd w:id="53"/>
+      <w:r>
+        <w:t>Uputstvo za korisnike</w:t>
+      </w:r>
       <w:bookmarkEnd w:id="54"/>
-      <w:r>
-        <w:t>Uputstvo za korisnike</w:t>
-      </w:r>
-      <w:bookmarkEnd w:id="55"/>
     </w:p>
     <w:p/>
     <w:p>
@@ -17178,6 +17277,15 @@
       </w:r>
       <w:r>
         <w:t>i vizuelni prikaz naših aviona.</w:t>
+      </w:r>
+      <w:r>
+        <w:t xml:space="preserve"> U kartici VREMENSKA PROGNOZA dobi</w:t>
+      </w:r>
+      <w:r>
+        <w:rPr>
+          <w:lang w:val="sr-Latn-ME"/>
+        </w:rPr>
+        <w:t>ćete informacije o tome kakvo nas vreme očekuje u Beogradu u narednih 10 dana.</w:t>
       </w:r>
       <w:r>
         <w:t xml:space="preserve"> Ukoliko se odlučite da preko nas rezervišete karte za </w:t>
@@ -17314,28 +17422,15 @@
         <w:t xml:space="preserve">  - Prikaz početne stranice HOME</w:t>
       </w:r>
     </w:p>
-    <w:p/>
-    <w:p>
-      <w:pPr>
-        <w:spacing w:after="200" w:line="276" w:lineRule="auto"/>
+    <w:p>
+      <w:pPr>
+        <w:jc w:val="both"/>
         <w:rPr>
           <w:lang w:val="sr-Cyrl-RS"/>
         </w:rPr>
       </w:pPr>
-      <w:r>
-        <w:rPr>
-          <w:lang w:val="sr-Cyrl-RS"/>
-        </w:rPr>
-        <w:br w:type="page"/>
-      </w:r>
-    </w:p>
-    <w:p>
-      <w:pPr>
-        <w:jc w:val="both"/>
-        <w:rPr>
-          <w:lang w:val="sr-Cyrl-RS"/>
-        </w:rPr>
-      </w:pPr>
+      <w:bookmarkStart w:id="55" w:name="_GoBack"/>
+      <w:bookmarkEnd w:id="55"/>
       <w:r>
         <w:rPr>
           <w:lang w:val="sr-Cyrl-RS"/>
@@ -43781,7 +43876,7 @@
           <w:rPr>
             <w:noProof/>
           </w:rPr>
-          <w:t>21</w:t>
+          <w:t>73</w:t>
         </w:r>
         <w:r>
           <w:rPr>
@@ -49878,7 +49973,7 @@
 </file>
 
 <file path=customXml/itemProps1.xml><?xml version="1.0" encoding="utf-8"?>
-<ds:datastoreItem xmlns:ds="http://schemas.openxmlformats.org/officeDocument/2006/customXml" ds:itemID="{1F6D5C31-4F22-4CAA-948D-724985EE9862}">
+<ds:datastoreItem xmlns:ds="http://schemas.openxmlformats.org/officeDocument/2006/customXml" ds:itemID="{BF7AABEA-4291-4047-ADC0-BE71758E78B2}">
   <ds:schemaRefs>
     <ds:schemaRef ds:uri="http://schemas.openxmlformats.org/officeDocument/2006/bibliography"/>
   </ds:schemaRefs>

</xml_diff>